<commit_message>
Continued analysis of the EtOH experiment and made revisions to the manuscript
</commit_message>
<xml_diff>
--- a/lab_docs/manuscripts/EtOHpres.docx
+++ b/lab_docs/manuscripts/EtOHpres.docx
@@ -1,6 +1,6 @@
 
 <file path=word/document.xml><?xml version="1.0" encoding="utf-8"?>
-<w:document xmlns:wpc="http://schemas.microsoft.com/office/word/2010/wordprocessingCanvas" xmlns:mo="http://schemas.microsoft.com/office/mac/office/2008/main" xmlns:mc="http://schemas.openxmlformats.org/markup-compatibility/2006" xmlns:mv="urn:schemas-microsoft-com:mac:vml" xmlns:o="urn:schemas-microsoft-com:office:office" xmlns:r="http://schemas.openxmlformats.org/officeDocument/2006/relationships" xmlns:m="http://schemas.openxmlformats.org/officeDocument/2006/math" xmlns:v="urn:schemas-microsoft-com:vml" xmlns:wp14="http://schemas.microsoft.com/office/word/2010/wordprocessingDrawing" xmlns:wp="http://schemas.openxmlformats.org/drawingml/2006/wordprocessingDrawing" xmlns:w10="urn:schemas-microsoft-com:office:word" xmlns:w="http://schemas.openxmlformats.org/wordprocessingml/2006/main" xmlns:w14="http://schemas.microsoft.com/office/word/2010/wordml" xmlns:wpg="http://schemas.microsoft.com/office/word/2010/wordprocessingGroup" xmlns:wpi="http://schemas.microsoft.com/office/word/2010/wordprocessingInk" xmlns:wne="http://schemas.microsoft.com/office/word/2006/wordml" xmlns:wps="http://schemas.microsoft.com/office/word/2010/wordprocessingShape" mc:Ignorable="w14 wp14">
+<w:document xmlns:ve="http://schemas.openxmlformats.org/markup-compatibility/2006" xmlns:o="urn:schemas-microsoft-com:office:office" xmlns:r="http://schemas.openxmlformats.org/officeDocument/2006/relationships" xmlns:m="http://schemas.openxmlformats.org/officeDocument/2006/math" xmlns:v="urn:schemas-microsoft-com:vml" xmlns:wp="http://schemas.openxmlformats.org/drawingml/2006/wordprocessingDrawing" xmlns:w10="urn:schemas-microsoft-com:office:word" xmlns:w="http://schemas.openxmlformats.org/wordprocessingml/2006/main" xmlns:wne="http://schemas.microsoft.com/office/word/2006/wordml">
   <w:body>
     <w:p>
       <w:pPr>
@@ -18,227 +18,503 @@
       </w:r>
     </w:p>
     <w:p>
+      <w:r>
+        <w:t xml:space="preserve">Organic matter is incredibly important within aquatic ecosystems. Complex food webs are influenced by organic matter by mediating nutrients, metals, salts, and minerals within a system. The role of organic matter does not act solely as a mediator but also one of the primary energy sources within a system. </w:t>
+      </w:r>
+      <w:r>
+        <w:t xml:space="preserve">There are three </w:t>
+      </w:r>
+      <w:r>
+        <w:t>classes</w:t>
+      </w:r>
+      <w:r>
+        <w:t xml:space="preserve"> of organic matter: coarse particulate (CPOM, &gt; 1 mm), fine particulate (FPOM, &lt;1 mm and &gt; 0.5 mm), and dissolved (DOM, &lt; 0.5 mm). Most of the organic matter that is being brought into a system is leaf litter.</w:t>
+      </w:r>
+    </w:p>
+    <w:p>
+      <w:r>
+        <w:tab/>
+        <w:t xml:space="preserve">The </w:t>
+      </w:r>
+      <w:r>
+        <w:t>decomposition</w:t>
+      </w:r>
+      <w:r>
+        <w:t xml:space="preserve"> of the litter goes through a multiphase process. Compounds that are easily dissolved are extracted from the litter within the first few</w:t>
+      </w:r>
+      <w:r>
+        <w:t xml:space="preserve"> days, and then the acceleration of microbial activity takes place. Bacterial degradation improves the detritus nutritional value, and is beneficial for </w:t>
+      </w:r>
+      <w:proofErr w:type="spellStart"/>
+      <w:r>
+        <w:t>zoobenthos</w:t>
+      </w:r>
+      <w:proofErr w:type="spellEnd"/>
+      <w:r>
+        <w:t xml:space="preserve"> to feed on. </w:t>
+      </w:r>
+    </w:p>
+    <w:p>
+      <w:r>
+        <w:tab/>
+      </w:r>
+      <w:proofErr w:type="spellStart"/>
+      <w:r>
+        <w:t>Macroinvertebrates</w:t>
+      </w:r>
+      <w:proofErr w:type="spellEnd"/>
+      <w:r>
+        <w:t xml:space="preserve"> are organisms, without backbones, that are visible to the naked eye. These organisms are retained by mesh greater than or equal to 200 to 500 </w:t>
+      </w:r>
+      <w:proofErr w:type="spellStart"/>
+      <w:r>
+        <w:t>μm</w:t>
+      </w:r>
+      <w:proofErr w:type="spellEnd"/>
+      <w:r>
+        <w:t xml:space="preserve">. The benthic </w:t>
+      </w:r>
+      <w:proofErr w:type="spellStart"/>
+      <w:r>
+        <w:t>macroinvertebrates</w:t>
+      </w:r>
+      <w:proofErr w:type="spellEnd"/>
+      <w:r>
+        <w:t xml:space="preserve"> include </w:t>
+      </w:r>
+      <w:r>
+        <w:t xml:space="preserve">annelids, </w:t>
+      </w:r>
+      <w:proofErr w:type="spellStart"/>
+      <w:r>
+        <w:t>oligochates</w:t>
+      </w:r>
+      <w:proofErr w:type="spellEnd"/>
+      <w:r>
+        <w:t xml:space="preserve">, insect </w:t>
+      </w:r>
+      <w:r>
+        <w:t>larvae</w:t>
+      </w:r>
+      <w:r>
+        <w:t xml:space="preserve">, gastropods, mollusks, and crustaceans. The most abundant </w:t>
+      </w:r>
+      <w:proofErr w:type="spellStart"/>
+      <w:r>
+        <w:t>macroinvertebrate</w:t>
+      </w:r>
+      <w:proofErr w:type="spellEnd"/>
+      <w:r>
+        <w:t xml:space="preserve"> in freshwater ecosystems tends to be insect </w:t>
+      </w:r>
+      <w:r>
+        <w:t>larvae</w:t>
+      </w:r>
+      <w:r>
+        <w:t xml:space="preserve">. While collecting these organisms in field is needed to preserve them, due to their size. </w:t>
+      </w:r>
+    </w:p>
+    <w:p>
+      <w:r>
+        <w:tab/>
+      </w:r>
+      <w:proofErr w:type="spellStart"/>
+      <w:r>
+        <w:t>Macroinvertebrates</w:t>
+      </w:r>
+      <w:proofErr w:type="spellEnd"/>
+      <w:r>
+        <w:t xml:space="preserve"> size ranging from 200 to 500 </w:t>
+      </w:r>
+      <w:proofErr w:type="spellStart"/>
+      <w:r>
+        <w:t>μm</w:t>
+      </w:r>
+      <w:proofErr w:type="spellEnd"/>
+      <w:r>
+        <w:t xml:space="preserve">, some may not be seen easily with the naked eye. If organisms are preserved they can be place under a microscope for further identifying and classification. </w:t>
+      </w:r>
+      <w:r>
+        <w:t xml:space="preserve">Preservation methods for the study of </w:t>
+      </w:r>
+      <w:proofErr w:type="spellStart"/>
+      <w:r>
+        <w:t>macroinvertebrates</w:t>
+      </w:r>
+      <w:proofErr w:type="spellEnd"/>
+      <w:r>
+        <w:t xml:space="preserve"> and organic matter have not been readily assessed.</w:t>
+      </w:r>
+    </w:p>
+    <w:p>
+      <w:r>
+        <w:tab/>
+        <w:t xml:space="preserve">For most studies there has been no preservation of the samples and the bugs were picked live. These bugs tended to be larger species that were easily seen to the naked eye. Formalin has been the common preservation method, yet only a few studies have used ethanol; however, ethanol was used after initial formalin preservation. There </w:t>
+      </w:r>
+      <w:r>
+        <w:t>have</w:t>
+      </w:r>
+      <w:r>
+        <w:t xml:space="preserve"> been three trends </w:t>
+      </w:r>
+      <w:r>
+        <w:t>occurring</w:t>
+      </w:r>
+      <w:r>
+        <w:t xml:space="preserve"> in the </w:t>
+      </w:r>
+      <w:r>
+        <w:t>sampling</w:t>
+      </w:r>
+      <w:r>
+        <w:t xml:space="preserve"> of small </w:t>
+      </w:r>
+      <w:proofErr w:type="spellStart"/>
+      <w:r>
+        <w:t>macroinvertebrates</w:t>
+      </w:r>
+      <w:proofErr w:type="spellEnd"/>
+      <w:r>
+        <w:t xml:space="preserve">. </w:t>
+      </w:r>
+    </w:p>
+    <w:p>
+      <w:r>
+        <w:tab/>
+        <w:t xml:space="preserve">OM and bug samples are taken separately, but this </w:t>
+      </w:r>
+      <w:r>
+        <w:t>method</w:t>
+      </w:r>
+      <w:r>
+        <w:t xml:space="preserve"> fails to associate community structures w</w:t>
+      </w:r>
+      <w:r>
+        <w:t xml:space="preserve">ith the OM sample.  Doing a live-pick of samples and only preserving the bugs, runs a risk of missing small </w:t>
+      </w:r>
+      <w:proofErr w:type="spellStart"/>
+      <w:r>
+        <w:t>taxa</w:t>
+      </w:r>
+      <w:proofErr w:type="spellEnd"/>
+      <w:r>
+        <w:t xml:space="preserve">.  Finally, preserving the samples and separating the OM and bugs in lab, can result in introducing preservation artifacts to the OM mass assessment. </w:t>
+      </w:r>
+    </w:p>
+    <w:p>
+      <w:r>
+        <w:tab/>
+        <w:t>We are investigating if preserving the samples in ethanol in field and separating the OM and bugs in lab with result in the introducing of preservation artifacts within our assessments.</w:t>
+      </w:r>
+    </w:p>
+    <w:p>
       <w:pPr>
         <w:rPr>
           <w:b/>
           <w:u w:val="single"/>
         </w:rPr>
       </w:pPr>
-    </w:p>
-    <w:p>
-      <w:pPr>
+      <w:r>
         <w:rPr>
           <w:b/>
           <w:u w:val="single"/>
         </w:rPr>
+        <w:t>Methods</w:t>
+      </w:r>
+    </w:p>
+    <w:p>
+      <w:pPr>
+        <w:rPr>
+          <w:i/>
+        </w:rPr>
       </w:pPr>
       <w:r>
+        <w:rPr>
+          <w:i/>
+        </w:rPr>
+        <w:t>Study Site</w:t>
+      </w:r>
+    </w:p>
+    <w:p>
+      <w:proofErr w:type="spellStart"/>
+      <w:r>
+        <w:t>Wilck’s</w:t>
+      </w:r>
+      <w:proofErr w:type="spellEnd"/>
+      <w:r>
+        <w:t xml:space="preserve"> </w:t>
+      </w:r>
+      <w:r>
+        <w:t>Lake is a manmade body of water located at 37⁰18’</w:t>
+      </w:r>
+      <w:r>
+        <w:t>13</w:t>
+      </w:r>
+      <w:r>
+        <w:t>” N, 78⁰</w:t>
+      </w:r>
+      <w:r>
+        <w:t>24</w:t>
+      </w:r>
+      <w:r>
+        <w:t>’</w:t>
+      </w:r>
+      <w:r>
+        <w:t>51</w:t>
+      </w:r>
+      <w:r>
+        <w:t xml:space="preserve">” W in Farmville, Virginia.   </w:t>
+      </w:r>
+      <w:r>
+        <w:t xml:space="preserve">The surface area </w:t>
+      </w:r>
+      <w:r>
+        <w:t xml:space="preserve">of </w:t>
+      </w:r>
+      <w:proofErr w:type="spellStart"/>
+      <w:r>
+        <w:t>Wilck’s</w:t>
+      </w:r>
+      <w:proofErr w:type="spellEnd"/>
+      <w:r>
+        <w:t xml:space="preserve"> </w:t>
+      </w:r>
+      <w:r>
+        <w:t>is 194760 m</w:t>
+      </w:r>
+      <w:r>
+        <w:rPr>
+          <w:vertAlign w:val="superscript"/>
+        </w:rPr>
+        <w:t>2</w:t>
+      </w:r>
+      <w:r>
+        <w:t xml:space="preserve">, and </w:t>
+      </w:r>
+      <w:r>
+        <w:t xml:space="preserve">the average depth is 2.0 m. </w:t>
+      </w:r>
+      <w:proofErr w:type="spellStart"/>
+      <w:r>
+        <w:t>Wilck’s</w:t>
+      </w:r>
+      <w:proofErr w:type="spellEnd"/>
+      <w:r>
+        <w:t xml:space="preserve"> Lake is used </w:t>
+      </w:r>
+      <w:r>
+        <w:t>mainly</w:t>
+      </w:r>
+      <w:r>
+        <w:t xml:space="preserve"> for </w:t>
+      </w:r>
+      <w:r>
+        <w:lastRenderedPageBreak/>
+        <w:t>recreational fishing and boating</w:t>
+      </w:r>
+      <w:r>
+        <w:t xml:space="preserve">.  An average </w:t>
+      </w:r>
+      <w:proofErr w:type="spellStart"/>
+      <w:r>
+        <w:t>secchi</w:t>
+      </w:r>
+      <w:proofErr w:type="spellEnd"/>
+      <w:r>
+        <w:t xml:space="preserve"> depth of 0.6 m, water clarity tends to be affected my algal growth. </w:t>
+      </w:r>
+      <w:r>
+        <w:t>The average dissolve</w:t>
+      </w:r>
+      <w:r>
+        <w:t>d</w:t>
+      </w:r>
+      <w:r>
+        <w:t xml:space="preserve"> oxygen level 6.04</w:t>
+      </w:r>
+      <w:r>
+        <w:t xml:space="preserve"> mgL</w:t>
+      </w:r>
+      <w:r>
+        <w:rPr>
+          <w:vertAlign w:val="superscript"/>
+        </w:rPr>
+        <w:t>-1</w:t>
+      </w:r>
+      <w:r>
+        <w:t xml:space="preserve"> and there was not a stratification of the water which results in</w:t>
+      </w:r>
+      <w:r>
+        <w:t xml:space="preserve"> only an </w:t>
+      </w:r>
+      <w:proofErr w:type="spellStart"/>
+      <w:r>
+        <w:t>epilimnion</w:t>
+      </w:r>
+      <w:proofErr w:type="spellEnd"/>
+      <w:r>
+        <w:t xml:space="preserve"> level.</w:t>
+      </w:r>
+    </w:p>
+    <w:p>
+      <w:pPr>
+        <w:rPr>
+          <w:i/>
+        </w:rPr>
+      </w:pPr>
+      <w:r>
+        <w:rPr>
+          <w:i/>
+        </w:rPr>
+        <w:t xml:space="preserve">Sample </w:t>
+      </w:r>
+      <w:r>
+        <w:rPr>
+          <w:i/>
+        </w:rPr>
+        <w:t>Collection and Processing</w:t>
+      </w:r>
+      <w:r>
+        <w:rPr>
+          <w:i/>
+        </w:rPr>
+        <w:t xml:space="preserve"> </w:t>
+      </w:r>
+    </w:p>
+    <w:p>
+      <w:pPr>
+        <w:rPr>
+          <w:i/>
+        </w:rPr>
+      </w:pPr>
+      <w:r>
+        <w:t xml:space="preserve">Eighteen </w:t>
+      </w:r>
+      <w:proofErr w:type="spellStart"/>
+      <w:r>
+        <w:t>E</w:t>
+      </w:r>
+      <w:r>
+        <w:t>kman</w:t>
+      </w:r>
+      <w:proofErr w:type="spellEnd"/>
+      <w:r>
+        <w:t xml:space="preserve"> samples were taken from </w:t>
+      </w:r>
+      <w:proofErr w:type="spellStart"/>
+      <w:r>
+        <w:t>Wil</w:t>
+      </w:r>
+      <w:r>
+        <w:t>ck’s</w:t>
+      </w:r>
+      <w:proofErr w:type="spellEnd"/>
+      <w:r>
+        <w:t xml:space="preserve"> Lake</w:t>
+      </w:r>
+      <w:r>
+        <w:t xml:space="preserve">. </w:t>
+      </w:r>
+      <w:r>
+        <w:t xml:space="preserve">Samples were collected along a transect line of the lake, and locations within the lake were label from </w:t>
+      </w:r>
+      <w:r>
+        <w:t>alphabetically</w:t>
+      </w:r>
+      <w:r>
+        <w:t xml:space="preserve">; two </w:t>
+      </w:r>
+      <w:proofErr w:type="spellStart"/>
+      <w:r>
+        <w:t>ekmans</w:t>
+      </w:r>
+      <w:proofErr w:type="spellEnd"/>
+      <w:r>
+        <w:t xml:space="preserve"> grabs were done at each location.</w:t>
+      </w:r>
+      <w:r>
+        <w:t xml:space="preserve"> Once samples were taken, they were washed through a 250 </w:t>
+      </w:r>
+      <w:proofErr w:type="spellStart"/>
+      <w:r>
+        <w:t>μm</w:t>
+      </w:r>
+      <w:proofErr w:type="spellEnd"/>
+      <w:r>
+        <w:t xml:space="preserve"> mesh, and then nine samples were stored in 70% </w:t>
+      </w:r>
+      <w:proofErr w:type="spellStart"/>
+      <w:r>
+        <w:t>EtOH</w:t>
+      </w:r>
+      <w:proofErr w:type="spellEnd"/>
+      <w:r>
+        <w:t xml:space="preserve"> in the field. </w:t>
+      </w:r>
+    </w:p>
+    <w:p>
+      <w:r>
+        <w:tab/>
+        <w:t>In lab the nine control samples</w:t>
+      </w:r>
+      <w:r>
+        <w:t>, that</w:t>
+      </w:r>
+      <w:r>
+        <w:t xml:space="preserve"> were stored in water, were washed through a 1 mm sieve the same day; the CPOM was then placed in a drying rack at 50</w:t>
+      </w:r>
+      <w:r>
+        <w:t>⁰</w:t>
+      </w:r>
+      <w:r>
+        <w:t xml:space="preserve">C. One week later the treatment samples, which were preserved in </w:t>
+      </w:r>
+      <w:proofErr w:type="spellStart"/>
+      <w:r>
+        <w:t>EtOH</w:t>
+      </w:r>
+      <w:proofErr w:type="spellEnd"/>
+      <w:r>
+        <w:t>, were washed through the sieve and placed into the drying rack. The next day a dry weight of the CPOM was taken,</w:t>
+      </w:r>
+      <w:r>
+        <w:t xml:space="preserve"> and then the CPOM was crushed by use of a mortar and pestle. The crushed CPOM was placed into crucibles, weighed, and then placed into a muffle furnace at 550⁰F. The samples remained in the furnace for five hours to be </w:t>
+      </w:r>
+      <w:proofErr w:type="spellStart"/>
+      <w:r>
+        <w:t>ashed</w:t>
+      </w:r>
+      <w:proofErr w:type="spellEnd"/>
+      <w:r>
+        <w:t xml:space="preserve">, and upon removal were weighed before reaching room temperature. </w:t>
+      </w:r>
+    </w:p>
+    <w:p>
+      <w:r>
+        <w:rPr>
+          <w:i/>
+        </w:rPr>
+        <w:t>Data Analysis</w:t>
+      </w:r>
+    </w:p>
+    <w:p/>
+    <w:p>
+      <w:pPr>
         <w:rPr>
           <w:b/>
           <w:u w:val="single"/>
         </w:rPr>
-        <w:t>Methods</w:t>
-      </w:r>
-    </w:p>
-    <w:p>
-      <w:pPr>
-        <w:rPr>
-          <w:i/>
-        </w:rPr>
       </w:pPr>
       <w:r>
-        <w:rPr>
-          <w:i/>
-        </w:rPr>
-        <w:t>Study Site</w:t>
-      </w:r>
-    </w:p>
-    <w:p>
-      <w:r>
-        <w:t xml:space="preserve">Describe </w:t>
-      </w:r>
-      <w:proofErr w:type="spellStart"/>
-      <w:r>
-        <w:t>Wilck’s</w:t>
-      </w:r>
-      <w:proofErr w:type="spellEnd"/>
-      <w:r>
-        <w:t xml:space="preserve"> Lake</w:t>
-      </w:r>
-    </w:p>
-    <w:p>
-      <w:pPr>
-        <w:rPr>
-          <w:i/>
-        </w:rPr>
-      </w:pPr>
-      <w:r>
-        <w:rPr>
-          <w:i/>
-        </w:rPr>
-        <w:t xml:space="preserve">Sample </w:t>
-      </w:r>
-      <w:r>
-        <w:rPr>
-          <w:i/>
-        </w:rPr>
-        <w:t>Collection and Processing</w:t>
-      </w:r>
-      <w:r>
-        <w:rPr>
-          <w:i/>
-        </w:rPr>
-        <w:t xml:space="preserve"> </w:t>
-      </w:r>
-    </w:p>
-    <w:p>
-      <w:pPr>
-        <w:rPr>
-          <w:i/>
-        </w:rPr>
-      </w:pPr>
-      <w:r>
-        <w:t xml:space="preserve">Eighteen </w:t>
-      </w:r>
-      <w:proofErr w:type="spellStart"/>
-      <w:r>
-        <w:t>ekman</w:t>
-      </w:r>
-      <w:proofErr w:type="spellEnd"/>
-      <w:r>
-        <w:t xml:space="preserve"> samples were taken from </w:t>
-      </w:r>
-      <w:proofErr w:type="spellStart"/>
-      <w:r>
-        <w:t>Wilck’s</w:t>
-      </w:r>
-      <w:proofErr w:type="spellEnd"/>
-      <w:r>
-        <w:t xml:space="preserve"> Lake in Farmville, Virginia. </w:t>
-      </w:r>
-      <w:r>
-        <w:t xml:space="preserve">Samples were collected along a transect line of the lake, and locations within the lake were label from </w:t>
-      </w:r>
-      <w:r>
-        <w:t>alphabetically</w:t>
-      </w:r>
-      <w:r>
-        <w:t xml:space="preserve">; two </w:t>
-      </w:r>
-      <w:proofErr w:type="spellStart"/>
-      <w:r>
-        <w:t>ekmans</w:t>
-      </w:r>
-      <w:proofErr w:type="spellEnd"/>
-      <w:r>
-        <w:t xml:space="preserve"> grabs were done at each location.</w:t>
-      </w:r>
-      <w:r>
-        <w:t xml:space="preserve"> Once samples were taken, they were washed through a 250 </w:t>
-      </w:r>
-      <w:proofErr w:type="spellStart"/>
-      <w:r>
-        <w:t>μm</w:t>
-      </w:r>
-      <w:proofErr w:type="spellEnd"/>
-      <w:r>
-        <w:t xml:space="preserve"> mesh, and then nine samples were stored in 70% </w:t>
-      </w:r>
-      <w:proofErr w:type="spellStart"/>
-      <w:r>
-        <w:t>EtOH</w:t>
-      </w:r>
-      <w:proofErr w:type="spellEnd"/>
-      <w:r>
-        <w:t xml:space="preserve"> in the field. </w:t>
-      </w:r>
-      <w:r>
-        <w:rPr>
-          <w:i/>
-          <w:color w:val="FF0000"/>
-          <w:u w:val="single"/>
-        </w:rPr>
-        <w:t>Should the various depths be placed in this paragraph??</w:t>
-      </w:r>
-    </w:p>
-    <w:p>
-      <w:r>
-        <w:tab/>
-        <w:t>In lab the nine control samples</w:t>
-      </w:r>
-      <w:r>
-        <w:t>, that</w:t>
-      </w:r>
-      <w:r>
-        <w:t xml:space="preserve"> were stored in water, were washed through a 1 mm sieve the same day; the CPOM was then placed in a drying rack at 50</w:t>
-      </w:r>
-      <w:r>
-        <w:t>⁰</w:t>
-      </w:r>
-      <w:r>
-        <w:t xml:space="preserve">C. One week later the treatment samples, which were preserved in </w:t>
-      </w:r>
-      <w:proofErr w:type="spellStart"/>
-      <w:r>
-        <w:t>EtOH</w:t>
-      </w:r>
-      <w:proofErr w:type="spellEnd"/>
-      <w:r>
-        <w:t>, were washed through the sieve and placed into the drying rack. The next day a dry weight of the CPOM was taken,</w:t>
-      </w:r>
-      <w:r>
-        <w:t xml:space="preserve"> and then the CPOM was crushed by use of a mortar and pestle. The crushed CPOM was placed into crucibles, weighed, and then placed into a muffle furnace at 550⁰F. The samples remained in the furnace for five hours to be </w:t>
-      </w:r>
-      <w:proofErr w:type="spellStart"/>
-      <w:r>
-        <w:t>ashed</w:t>
-      </w:r>
-      <w:proofErr w:type="spellEnd"/>
-      <w:r>
-        <w:t xml:space="preserve">, and upon removal were weighed before reaching room temperature. </w:t>
-      </w:r>
-    </w:p>
-    <w:p>
-      <w:r>
-        <w:rPr>
-          <w:i/>
-        </w:rPr>
-        <w:t>Data Analysis</w:t>
-      </w:r>
-    </w:p>
-    <w:p/>
-    <w:p>
-      <w:pPr>
         <w:rPr>
           <w:b/>
           <w:u w:val="single"/>
         </w:rPr>
-      </w:pPr>
-      <w:r>
-        <w:rPr>
-          <w:b/>
-          <w:u w:val="single"/>
-        </w:rPr>
         <w:t>Results</w:t>
       </w:r>
     </w:p>
     <w:p>
       <w:r>
-        <w:t>Average sample depth</w:t>
-      </w:r>
-    </w:p>
-    <w:p>
-      <w:r>
-        <w:t>Mean CPOM dry mass with a comparison of the ash mass</w:t>
-      </w:r>
-    </w:p>
-    <w:p>
-      <w:r>
-        <w:t>Mean CPOM AFDM</w:t>
-      </w:r>
-    </w:p>
-    <w:p>
-      <w:r>
         <w:t>There was no negative relationship between the AFDM and the type of sample</w:t>
       </w:r>
       <w:r>
@@ -254,7 +530,21 @@
         <w:t xml:space="preserve"> = 0.0004, p = 0.99; Fig. 1)</w:t>
       </w:r>
       <w:r>
-        <w:t>. Treatment and control samples maintained a relatively similar mass for each location. There was a noticeable di</w:t>
+        <w:t>. Treatment and control samples maintained a relatively similar mass for each location.</w:t>
+      </w:r>
+      <w:r>
+        <w:t xml:space="preserve"> The mean of the CPOM for the </w:t>
+      </w:r>
+      <w:proofErr w:type="gramStart"/>
+      <w:r>
+        <w:t xml:space="preserve">cpom </w:t>
+      </w:r>
+      <w:r>
+        <w:t xml:space="preserve"> There</w:t>
+      </w:r>
+      <w:proofErr w:type="gramEnd"/>
+      <w:r>
+        <w:t xml:space="preserve"> was a noticeable di</w:t>
       </w:r>
       <w:r>
         <w:t>fference in weight per location; s</w:t>
@@ -282,7 +572,7 @@
 </file>
 
 <file path=word/styles.xml><?xml version="1.0" encoding="utf-8"?>
-<w:styles xmlns:mc="http://schemas.openxmlformats.org/markup-compatibility/2006" xmlns:r="http://schemas.openxmlformats.org/officeDocument/2006/relationships" xmlns:w="http://schemas.openxmlformats.org/wordprocessingml/2006/main" xmlns:w14="http://schemas.microsoft.com/office/word/2010/wordml" mc:Ignorable="w14">
+<w:styles xmlns:r="http://schemas.openxmlformats.org/officeDocument/2006/relationships" xmlns:w="http://schemas.openxmlformats.org/wordprocessingml/2006/main">
   <w:docDefaults>
     <w:rPrDefault>
       <w:rPr>
@@ -298,7 +588,7 @@
       </w:pPr>
     </w:pPrDefault>
   </w:docDefaults>
-  <w:latentStyles w:defLockedState="0" w:defUIPriority="99" w:defSemiHidden="1" w:defUnhideWhenUsed="1" w:defQFormat="0" w:count="276">
+  <w:latentStyles w:defLockedState="0" w:defUIPriority="99" w:defSemiHidden="1" w:defUnhideWhenUsed="1" w:defQFormat="0" w:count="267">
     <w:lsdException w:name="Normal" w:semiHidden="0" w:uiPriority="0" w:unhideWhenUsed="0" w:qFormat="1"/>
     <w:lsdException w:name="heading 1" w:semiHidden="0" w:uiPriority="9" w:unhideWhenUsed="0" w:qFormat="1"/>
     <w:lsdException w:name="heading 2" w:uiPriority="9" w:qFormat="1"/>
@@ -453,6 +743,7 @@
     <w:uiPriority w:val="99"/>
     <w:semiHidden/>
     <w:unhideWhenUsed/>
+    <w:qFormat/>
     <w:tblPr>
       <w:tblInd w:w="0" w:type="dxa"/>
       <w:tblCellMar>

</xml_diff>

<commit_message>
Added literature notes for Mancinelli et al 2002
Edited the EtOH ms for PRISM
</commit_message>
<xml_diff>
--- a/lab_docs/manuscripts/EtOHpres.docx
+++ b/lab_docs/manuscripts/EtOHpres.docx
@@ -18,32 +18,79 @@
       </w:r>
     </w:p>
     <w:p>
-      <w:r>
-        <w:t xml:space="preserve">Organic matter is incredibly important within aquatic ecosystems. Complex food webs are influenced by organic matter by mediating nutrients, metals, salts, and minerals within a system. The role of organic matter does not act solely as a mediator but also one of the primary energy sources within a system. </w:t>
-      </w:r>
-      <w:r>
-        <w:t xml:space="preserve">There are three </w:t>
-      </w:r>
-      <w:r>
-        <w:t>classes</w:t>
-      </w:r>
-      <w:r>
-        <w:t xml:space="preserve"> of organic matter: coarse particulate (CPOM, &gt; 1 mm), fine particulate (FPOM, &lt;1 mm and &gt; 0.5 mm), and dissolved (DOM, &lt; 0.5 mm). Most of the organic matter that is being brought into a system is leaf litter.</w:t>
+      <w:pPr>
+        <w:ind w:firstLine="720"/>
+      </w:pPr>
+      <w:proofErr w:type="spellStart"/>
+      <w:r>
+        <w:t>Detrital</w:t>
+      </w:r>
+      <w:proofErr w:type="spellEnd"/>
+      <w:r>
+        <w:t xml:space="preserve"> organic matter is important for aquatic ecosystems because it </w:t>
+      </w:r>
+      <w:r>
+        <w:t xml:space="preserve">is a primary energy source and </w:t>
+      </w:r>
+      <w:r>
+        <w:t xml:space="preserve">a </w:t>
+      </w:r>
+      <w:r>
+        <w:t xml:space="preserve">habitat for </w:t>
+      </w:r>
+      <w:proofErr w:type="spellStart"/>
+      <w:r>
+        <w:t>macroinvertebrates</w:t>
+      </w:r>
+      <w:proofErr w:type="spellEnd"/>
+      <w:r>
+        <w:t xml:space="preserve"> (Webster &amp; Benfield, 1986)</w:t>
+      </w:r>
+      <w:r>
+        <w:t>. There are three classes of organic matter: coarse particulate (CPOM, &gt; 1 mm), fine particulate (FPOM, &lt;1 mm and &gt; 0.5 mm), and</w:t>
+      </w:r>
+      <w:r>
+        <w:t xml:space="preserve"> dissolved (DOM, &lt; 0.5 mm) (Cummins, 1974)</w:t>
+      </w:r>
+      <w:r>
+        <w:t>. In many systems a large proportion of the organic matte</w:t>
+      </w:r>
+      <w:r>
+        <w:t>r pool derives from leaf litter</w:t>
+      </w:r>
+      <w:r>
+        <w:t xml:space="preserve">. The processing of OM is affected by many factors including </w:t>
+      </w:r>
+      <w:proofErr w:type="spellStart"/>
+      <w:r>
+        <w:t>macroinvertebrates</w:t>
+      </w:r>
+      <w:proofErr w:type="spellEnd"/>
+      <w:r>
+        <w:t xml:space="preserve">, thus making it important to simultaneously measure </w:t>
+      </w:r>
+      <w:proofErr w:type="spellStart"/>
+      <w:r>
+        <w:t>macroinvertebra</w:t>
+      </w:r>
+      <w:r>
+        <w:t>tes</w:t>
+      </w:r>
+      <w:proofErr w:type="spellEnd"/>
+      <w:r>
+        <w:t xml:space="preserve"> and sediment organic matter</w:t>
+      </w:r>
+      <w:r>
+        <w:t xml:space="preserve"> (Cummins, 1974)</w:t>
+      </w:r>
+      <w:r>
+        <w:t>.</w:t>
       </w:r>
     </w:p>
     <w:p>
       <w:r>
         <w:tab/>
-        <w:t xml:space="preserve">The </w:t>
-      </w:r>
-      <w:r>
-        <w:t>decomposition</w:t>
-      </w:r>
-      <w:r>
-        <w:t xml:space="preserve"> of the litter goes through a multiphase process. Compounds that are easily dissolved are extracted from the litter within the first few</w:t>
-      </w:r>
-      <w:r>
-        <w:t xml:space="preserve"> days, and then the acceleration of microbial activity takes place. Bacterial degradation improves the detritus nutritional value, and is beneficial for </w:t>
+        <w:t xml:space="preserve">The decomposition of leaf litter in aquatic systems goes through a multiphase process. Compounds that are easily dissolved are extracted from the litter within the first few days, and then the acceleration of microbial activity takes place. Bacterial degradation improves the detritus nutritional value, and is beneficial for </w:t>
       </w:r>
       <w:proofErr w:type="spellStart"/>
       <w:r>
@@ -57,6 +104,36 @@
     <w:p>
       <w:r>
         <w:tab/>
+        <w:t xml:space="preserve">The benthic </w:t>
+      </w:r>
+      <w:proofErr w:type="spellStart"/>
+      <w:r>
+        <w:t>macroinvertebrates</w:t>
+      </w:r>
+      <w:proofErr w:type="spellEnd"/>
+      <w:r>
+        <w:t xml:space="preserve"> include annelids, </w:t>
+      </w:r>
+      <w:proofErr w:type="spellStart"/>
+      <w:r>
+        <w:t>oligochates</w:t>
+      </w:r>
+      <w:proofErr w:type="spellEnd"/>
+      <w:r>
+        <w:t xml:space="preserve">, insect larvae, gastropods, mollusks, and crustaceans. The most abundant </w:t>
+      </w:r>
+      <w:proofErr w:type="spellStart"/>
+      <w:r>
+        <w:t>macroinvertebrate</w:t>
+      </w:r>
+      <w:proofErr w:type="spellEnd"/>
+      <w:r>
+        <w:t xml:space="preserve"> in freshwater ecosystems tends to be insect larvae. While collecting these organisms in field is needed to preserve them, due to their size. </w:t>
+      </w:r>
+    </w:p>
+    <w:p>
+      <w:r>
+        <w:tab/>
       </w:r>
       <w:proofErr w:type="spellStart"/>
       <w:r>
@@ -64,7 +141,7 @@
       </w:r>
       <w:proofErr w:type="spellEnd"/>
       <w:r>
-        <w:t xml:space="preserve"> are organisms, without backbones, that are visible to the naked eye. These organisms are retained by mesh greater than or equal to 200 to 500 </w:t>
+        <w:t xml:space="preserve"> size ranging from 200 to 500 </w:t>
       </w:r>
       <w:proofErr w:type="spellStart"/>
       <w:r>
@@ -72,7 +149,16 @@
       </w:r>
       <w:proofErr w:type="spellEnd"/>
       <w:r>
-        <w:t xml:space="preserve">. The benthic </w:t>
+        <w:t xml:space="preserve">, some may not be seen easily with the naked eye. If organisms are preserved they can be place under a microscope for further identifying and classification. </w:t>
+      </w:r>
+    </w:p>
+    <w:p>
+      <w:r>
+        <w:tab/>
+        <w:t xml:space="preserve">For most studies there has been no preservation of the samples and the bugs were picked live. These bugs tended to be larger species that were easily seen to the naked eye. Formalin has been the common preservation method, yet only a few studies have used ethanol; however, ethanol was used after initial formalin preservation.  </w:t>
+      </w:r>
+      <w:r>
+        <w:t xml:space="preserve">Past studies investigating </w:t>
       </w:r>
       <w:proofErr w:type="spellStart"/>
       <w:r>
@@ -80,24 +166,70 @@
       </w:r>
       <w:proofErr w:type="spellEnd"/>
       <w:r>
-        <w:t xml:space="preserve"> include </w:t>
-      </w:r>
-      <w:r>
-        <w:t xml:space="preserve">annelids, </w:t>
-      </w:r>
-      <w:proofErr w:type="spellStart"/>
-      <w:r>
-        <w:t>oligochates</w:t>
-      </w:r>
-      <w:proofErr w:type="spellEnd"/>
-      <w:r>
-        <w:t xml:space="preserve">, insect </w:t>
-      </w:r>
-      <w:r>
-        <w:t>larvae</w:t>
-      </w:r>
-      <w:r>
-        <w:t xml:space="preserve">, gastropods, mollusks, and crustaceans. The most abundant </w:t>
+        <w:t xml:space="preserve"> and organic matter processing have used preservation inconsist</w:t>
+      </w:r>
+      <w:r>
+        <w:t>ently</w:t>
+      </w:r>
+      <w:r>
+        <w:t xml:space="preserve">.  Most studies used no preservation of the samples and the </w:t>
+      </w:r>
+      <w:proofErr w:type="spellStart"/>
+      <w:r>
+        <w:t>macroinvertebrates</w:t>
+      </w:r>
+      <w:proofErr w:type="spellEnd"/>
+      <w:r>
+        <w:t xml:space="preserve"> were picked live. These </w:t>
+      </w:r>
+      <w:proofErr w:type="spellStart"/>
+      <w:r>
+        <w:t>macroinvertebrates</w:t>
+      </w:r>
+      <w:proofErr w:type="spellEnd"/>
+      <w:r>
+        <w:t xml:space="preserve"> tended to be larger species that were </w:t>
+      </w:r>
+      <w:r>
+        <w:t>easily seen to the naked eye, h</w:t>
+      </w:r>
+      <w:r>
+        <w:t>owever</w:t>
+      </w:r>
+      <w:r>
+        <w:t>,</w:t>
+      </w:r>
+      <w:r>
+        <w:t xml:space="preserve"> this method risks underestimating the density of small or cryptic individuals.  Where preservation was used, formalin was the most common preservation method, with fewer studies using ethanol or a combination o</w:t>
+      </w:r>
+      <w:r>
+        <w:t>f formalin and ethanol</w:t>
+      </w:r>
+      <w:r>
+        <w:t>. To our knowledge there has been no systematic evaluation of the effect of preservation on sediment organic matter mass determination.</w:t>
+      </w:r>
+    </w:p>
+    <w:p>
+      <w:r>
+        <w:tab/>
+        <w:t xml:space="preserve">There have been three observed methods for sampling of small </w:t>
+      </w:r>
+      <w:proofErr w:type="spellStart"/>
+      <w:r>
+        <w:t>macroinvertebrates</w:t>
+      </w:r>
+      <w:proofErr w:type="spellEnd"/>
+      <w:r>
+        <w:t xml:space="preserve"> in leaf litter</w:t>
+      </w:r>
+      <w:r>
+        <w:t>:</w:t>
+      </w:r>
+      <w:r>
+        <w:t xml:space="preserve"> </w:t>
+      </w:r>
+      <w:r>
+        <w:t xml:space="preserve">Litter and </w:t>
       </w:r>
       <w:proofErr w:type="spellStart"/>
       <w:r>
@@ -105,18 +237,7 @@
       </w:r>
       <w:proofErr w:type="spellEnd"/>
       <w:r>
-        <w:t xml:space="preserve"> in freshwater ecosystems tends to be insect </w:t>
-      </w:r>
-      <w:r>
-        <w:t>larvae</w:t>
-      </w:r>
-      <w:r>
-        <w:t xml:space="preserve">. While collecting these organisms in field is needed to preserve them, due to their size. </w:t>
-      </w:r>
-    </w:p>
-    <w:p>
-      <w:r>
-        <w:tab/>
+        <w:t xml:space="preserve"> samples are taken separately, but this method fails to specifically associate community structures with the leaf litter sample.  </w:t>
       </w:r>
       <w:proofErr w:type="spellStart"/>
       <w:r>
@@ -124,18 +245,7 @@
       </w:r>
       <w:proofErr w:type="spellEnd"/>
       <w:r>
-        <w:t xml:space="preserve"> size ranging from 200 to 500 </w:t>
-      </w:r>
-      <w:proofErr w:type="spellStart"/>
-      <w:r>
-        <w:t>μm</w:t>
-      </w:r>
-      <w:proofErr w:type="spellEnd"/>
-      <w:r>
-        <w:t xml:space="preserve">, some may not be seen easily with the naked eye. If organisms are preserved they can be place under a microscope for further identifying and classification. </w:t>
-      </w:r>
-      <w:r>
-        <w:t xml:space="preserve">Preservation methods for the study of </w:t>
+        <w:t xml:space="preserve"> are picked live from the leaf litter and preserved separately.  This method collects the </w:t>
       </w:r>
       <w:proofErr w:type="spellStart"/>
       <w:r>
@@ -143,31 +253,27 @@
       </w:r>
       <w:proofErr w:type="spellEnd"/>
       <w:r>
-        <w:t xml:space="preserve"> and organic matter have not been readily assessed.</w:t>
-      </w:r>
-    </w:p>
-    <w:p>
-      <w:r>
-        <w:tab/>
-        <w:t xml:space="preserve">For most studies there has been no preservation of the samples and the bugs were picked live. These bugs tended to be larger species that were easily seen to the naked eye. Formalin has been the common preservation method, yet only a few studies have used ethanol; however, ethanol was used after initial formalin preservation. There </w:t>
-      </w:r>
-      <w:r>
-        <w:t>have</w:t>
-      </w:r>
-      <w:r>
-        <w:t xml:space="preserve"> been three trends </w:t>
-      </w:r>
-      <w:r>
-        <w:t>occurring</w:t>
-      </w:r>
-      <w:r>
-        <w:t xml:space="preserve"> in the </w:t>
-      </w:r>
-      <w:r>
-        <w:t>sampling</w:t>
-      </w:r>
-      <w:r>
-        <w:t xml:space="preserve"> of small </w:t>
+        <w:t xml:space="preserve"> actually living in </w:t>
+      </w:r>
+      <w:proofErr w:type="gramStart"/>
+      <w:r>
+        <w:t>the a</w:t>
+      </w:r>
+      <w:proofErr w:type="gramEnd"/>
+      <w:r>
+        <w:t xml:space="preserve"> specific leaf litter sample but runs a risk of missing and </w:t>
+      </w:r>
+      <w:r>
+        <w:t>under sampling</w:t>
+      </w:r>
+      <w:r>
+        <w:t xml:space="preserve"> small or cryptic individuals.  Furthermore, this method limits the number of samples that can be collected because each sample must be processed at the time of collection.</w:t>
+      </w:r>
+      <w:r>
+        <w:t xml:space="preserve">  Finally,</w:t>
+      </w:r>
+      <w:r>
+        <w:t xml:space="preserve"> whole leaf litter samples can be preserved and the </w:t>
       </w:r>
       <w:proofErr w:type="spellStart"/>
       <w:r>
@@ -175,30 +281,11 @@
       </w:r>
       <w:proofErr w:type="spellEnd"/>
       <w:r>
-        <w:t xml:space="preserve">. </w:t>
-      </w:r>
-    </w:p>
-    <w:p>
-      <w:r>
-        <w:tab/>
-        <w:t xml:space="preserve">OM and bug samples are taken separately, but this </w:t>
-      </w:r>
-      <w:r>
-        <w:t>method</w:t>
-      </w:r>
-      <w:r>
-        <w:t xml:space="preserve"> fails to associate community structures w</w:t>
-      </w:r>
-      <w:r>
-        <w:t xml:space="preserve">ith the OM sample.  Doing a live-pick of samples and only preserving the bugs, runs a risk of missing small </w:t>
-      </w:r>
-      <w:proofErr w:type="spellStart"/>
-      <w:r>
-        <w:t>taxa</w:t>
-      </w:r>
-      <w:proofErr w:type="spellEnd"/>
-      <w:r>
-        <w:t xml:space="preserve">.  Finally, preserving the samples and separating the OM and bugs in lab, can result in introducing preservation artifacts to the OM mass assessment. </w:t>
+        <w:t xml:space="preserve"> can be separated in the lab.  This method allows for the careful separation of very small individuals and does not require that samples be processed at the time of collection but adding </w:t>
+      </w:r>
+      <w:r>
+        <w:lastRenderedPageBreak/>
+        <w:t>preservative to the leaf litter could introduce preservation artifacts to the leaf litter mass assessment.  To our knowledge, preservation artifacts for leaf litter mass determination have not been assessed</w:t>
       </w:r>
     </w:p>
     <w:p>
@@ -242,34 +329,16 @@
       </w:r>
       <w:proofErr w:type="spellEnd"/>
       <w:r>
-        <w:t xml:space="preserve"> </w:t>
-      </w:r>
-      <w:r>
-        <w:t>Lake is a manmade body of water located at 37⁰18’</w:t>
-      </w:r>
-      <w:r>
-        <w:t>13</w:t>
-      </w:r>
-      <w:r>
-        <w:t>” N, 78⁰</w:t>
-      </w:r>
-      <w:r>
-        <w:t>24</w:t>
-      </w:r>
-      <w:r>
-        <w:t>’</w:t>
-      </w:r>
-      <w:r>
-        <w:t>51</w:t>
-      </w:r>
-      <w:r>
-        <w:t xml:space="preserve">” W in Farmville, Virginia.   </w:t>
-      </w:r>
-      <w:r>
-        <w:t xml:space="preserve">The surface area </w:t>
-      </w:r>
-      <w:r>
-        <w:t xml:space="preserve">of </w:t>
+        <w:t xml:space="preserve"> Lake is a 194760 m</w:t>
+      </w:r>
+      <w:r>
+        <w:rPr>
+          <w:vertAlign w:val="superscript"/>
+        </w:rPr>
+        <w:t xml:space="preserve">2 </w:t>
+      </w:r>
+      <w:r>
+        <w:t xml:space="preserve">surface area, man-made lake located in Farmville, Virginia (37⁰18’13” N, 78⁰24’51” W). </w:t>
       </w:r>
       <w:proofErr w:type="spellStart"/>
       <w:r>
@@ -277,63 +346,30 @@
       </w:r>
       <w:proofErr w:type="spellEnd"/>
       <w:r>
-        <w:t xml:space="preserve"> </w:t>
-      </w:r>
-      <w:r>
-        <w:t>is 194760 m</w:t>
+        <w:t xml:space="preserve"> Lake is used mainly for recreational fishing and boating</w:t>
+      </w:r>
+      <w:r>
+        <w:t xml:space="preserve"> </w:t>
+      </w:r>
+      <w:r>
+        <w:t xml:space="preserve">and most of the lake is approximately 2.0 m deep.  On 14, June 2013 the lake had a </w:t>
+      </w:r>
+      <w:proofErr w:type="spellStart"/>
+      <w:r>
+        <w:t>secchi</w:t>
+      </w:r>
+      <w:proofErr w:type="spellEnd"/>
+      <w:r>
+        <w:t xml:space="preserve"> depth of 0.6 m, was not stratified with an average water temperature of 26.3</w:t>
       </w:r>
       <w:r>
         <w:rPr>
           <w:vertAlign w:val="superscript"/>
         </w:rPr>
-        <w:t>2</w:t>
-      </w:r>
-      <w:r>
-        <w:t xml:space="preserve">, and </w:t>
-      </w:r>
-      <w:r>
-        <w:t xml:space="preserve">the average depth is 2.0 m. </w:t>
-      </w:r>
-      <w:proofErr w:type="spellStart"/>
-      <w:r>
-        <w:t>Wilck’s</w:t>
-      </w:r>
-      <w:proofErr w:type="spellEnd"/>
-      <w:r>
-        <w:t xml:space="preserve"> Lake is used </w:t>
-      </w:r>
-      <w:r>
-        <w:t>mainly</w:t>
-      </w:r>
-      <w:r>
-        <w:t xml:space="preserve"> for </w:t>
-      </w:r>
-      <w:r>
-        <w:lastRenderedPageBreak/>
-        <w:t>recreational fishing and boating</w:t>
-      </w:r>
-      <w:r>
-        <w:t xml:space="preserve">.  An average </w:t>
-      </w:r>
-      <w:proofErr w:type="spellStart"/>
-      <w:r>
-        <w:t>secchi</w:t>
-      </w:r>
-      <w:proofErr w:type="spellEnd"/>
-      <w:r>
-        <w:t xml:space="preserve"> depth of 0.6 m, water clarity tends to be affected my algal growth. </w:t>
-      </w:r>
-      <w:r>
-        <w:t>The average dissolve</w:t>
-      </w:r>
-      <w:r>
-        <w:t>d</w:t>
-      </w:r>
-      <w:r>
-        <w:t xml:space="preserve"> oxygen level 6.04</w:t>
-      </w:r>
-      <w:r>
-        <w:t xml:space="preserve"> mgL</w:t>
+        <w:t>o</w:t>
+      </w:r>
+      <w:r>
+        <w:t xml:space="preserve"> C, and an average dissolved oxygen concentration 6.04 mg L</w:t>
       </w:r>
       <w:r>
         <w:rPr>
@@ -342,18 +378,7 @@
         <w:t>-1</w:t>
       </w:r>
       <w:r>
-        <w:t xml:space="preserve"> and there was not a stratification of the water which results in</w:t>
-      </w:r>
-      <w:r>
-        <w:t xml:space="preserve"> only an </w:t>
-      </w:r>
-      <w:proofErr w:type="spellStart"/>
-      <w:r>
-        <w:t>epilimnion</w:t>
-      </w:r>
-      <w:proofErr w:type="spellEnd"/>
-      <w:r>
-        <w:t xml:space="preserve"> level.</w:t>
+        <w:t>.</w:t>
       </w:r>
     </w:p>
     <w:p>
@@ -388,52 +413,15 @@
         </w:rPr>
       </w:pPr>
       <w:r>
-        <w:t xml:space="preserve">Eighteen </w:t>
-      </w:r>
-      <w:proofErr w:type="spellStart"/>
-      <w:r>
-        <w:t>E</w:t>
-      </w:r>
-      <w:r>
-        <w:t>kman</w:t>
-      </w:r>
-      <w:proofErr w:type="spellEnd"/>
-      <w:r>
-        <w:t xml:space="preserve"> samples were taken from </w:t>
-      </w:r>
-      <w:proofErr w:type="spellStart"/>
-      <w:r>
-        <w:t>Wil</w:t>
-      </w:r>
-      <w:r>
-        <w:t>ck’s</w:t>
-      </w:r>
-      <w:proofErr w:type="spellEnd"/>
-      <w:r>
-        <w:t xml:space="preserve"> Lake</w:t>
-      </w:r>
-      <w:r>
-        <w:t xml:space="preserve">. </w:t>
-      </w:r>
-      <w:r>
-        <w:t xml:space="preserve">Samples were collected along a transect line of the lake, and locations within the lake were label from </w:t>
-      </w:r>
-      <w:r>
-        <w:t>alphabetically</w:t>
-      </w:r>
-      <w:r>
-        <w:t xml:space="preserve">; two </w:t>
-      </w:r>
-      <w:proofErr w:type="spellStart"/>
-      <w:r>
-        <w:t>ekmans</w:t>
-      </w:r>
-      <w:proofErr w:type="spellEnd"/>
-      <w:r>
-        <w:t xml:space="preserve"> grabs were done at each location.</w:t>
-      </w:r>
-      <w:r>
-        <w:t xml:space="preserve"> Once samples were taken, they were washed through a 250 </w:t>
+        <w:t xml:space="preserve">Two replicate </w:t>
+      </w:r>
+      <w:proofErr w:type="spellStart"/>
+      <w:r>
+        <w:t>Ekman</w:t>
+      </w:r>
+      <w:proofErr w:type="spellEnd"/>
+      <w:r>
+        <w:t xml:space="preserve"> samples were collected at 9 approximately equidistant locations along a transect line beginning approximately 10 m from the North shore  of the lake and ending approximately 10 m from the South shore of the lake.   Once collected, each sample was washed through a 250 </w:t>
       </w:r>
       <w:proofErr w:type="spellStart"/>
       <w:r>
@@ -441,44 +429,21 @@
       </w:r>
       <w:proofErr w:type="spellEnd"/>
       <w:r>
-        <w:t xml:space="preserve"> mesh, and then nine samples were stored in 70% </w:t>
-      </w:r>
-      <w:proofErr w:type="spellStart"/>
-      <w:r>
-        <w:t>EtOH</w:t>
-      </w:r>
-      <w:proofErr w:type="spellEnd"/>
-      <w:r>
-        <w:t xml:space="preserve"> in the field. </w:t>
+        <w:t xml:space="preserve"> mesh.  For each location, one of the replicate samples was used as a control and stored in water and the other was preserved with 70% ethanol in the field. </w:t>
       </w:r>
     </w:p>
     <w:p>
       <w:r>
         <w:tab/>
-        <w:t>In lab the nine control samples</w:t>
-      </w:r>
-      <w:r>
-        <w:t>, that</w:t>
-      </w:r>
-      <w:r>
-        <w:t xml:space="preserve"> were stored in water, were washed through a 1 mm sieve the same day; the CPOM was then placed in a drying rack at 50</w:t>
-      </w:r>
-      <w:r>
-        <w:t>⁰</w:t>
-      </w:r>
-      <w:r>
-        <w:t xml:space="preserve">C. One week later the treatment samples, which were preserved in </w:t>
-      </w:r>
-      <w:proofErr w:type="spellStart"/>
-      <w:r>
-        <w:t>EtOH</w:t>
-      </w:r>
-      <w:proofErr w:type="spellEnd"/>
-      <w:r>
-        <w:t>, were washed through the sieve and placed into the drying rack. The next day a dry weight of the CPOM was taken,</w:t>
-      </w:r>
-      <w:r>
-        <w:t xml:space="preserve"> and then the CPOM was crushed by use of a mortar and pestle. The crushed CPOM was placed into crucibles, weighed, and then placed into a muffle furnace at 550⁰F. The samples remained in the furnace for five hours to be </w:t>
+        <w:t xml:space="preserve">The control samples, that were stored in water, were washed with tap water through a 1 mm sieve the same day of the sampling.  The material retained by the sieve (hereafter coarse particulate organic matter; CPOM) was placed in a pre-weighed plastic </w:t>
+      </w:r>
+      <w:proofErr w:type="spellStart"/>
+      <w:r>
+        <w:t>petri</w:t>
+      </w:r>
+      <w:proofErr w:type="spellEnd"/>
+      <w:r>
+        <w:t xml:space="preserve"> dish and dried at 50⁰ C for approximately 24 hours. After drying the CPOM was massed and then ground in a mortar and pestle. A subsample of the ground CPOM was placed into pre-weighed crucibles and </w:t>
       </w:r>
       <w:proofErr w:type="spellStart"/>
       <w:r>
@@ -486,10 +451,29 @@
       </w:r>
       <w:proofErr w:type="spellEnd"/>
       <w:r>
-        <w:t xml:space="preserve">, and upon removal were weighed before reaching room temperature. </w:t>
-      </w:r>
-    </w:p>
-    <w:p>
+        <w:t xml:space="preserve"> in a muffle furnace at 550⁰ C for approximately 5 hours.  The ash free dry mass of the samples was determined as the proportional change in mass of the </w:t>
+      </w:r>
+      <w:proofErr w:type="spellStart"/>
+      <w:r>
+        <w:t>ashed</w:t>
+      </w:r>
+      <w:proofErr w:type="spellEnd"/>
+      <w:r>
+        <w:t xml:space="preserve"> sample multiplied by the dry mass of the CPOM (Benfield 2006). The treatment </w:t>
+      </w:r>
+      <w:r>
+        <w:t>samples, which were preserved in ethanol,</w:t>
+      </w:r>
+      <w:r>
+        <w:t xml:space="preserve"> were processed in exactly the same manner as the control samples 7 days later. </w:t>
+      </w:r>
+    </w:p>
+    <w:p>
+      <w:pPr>
+        <w:rPr>
+          <w:i/>
+        </w:rPr>
+      </w:pPr>
       <w:r>
         <w:rPr>
           <w:i/>
@@ -497,7 +481,56 @@
         <w:t>Data Analysis</w:t>
       </w:r>
     </w:p>
-    <w:p/>
+    <w:p>
+      <w:r>
+        <w:t>ANOVA</w:t>
+      </w:r>
+    </w:p>
+    <w:p>
+      <w:r>
+        <w:t>R (</w:t>
+      </w:r>
+      <w:r>
+        <w:rPr>
+          <w:rFonts w:eastAsia="Times New Roman" w:cs="Times New Roman"/>
+        </w:rPr>
+        <w:t xml:space="preserve">Citation strings (or </w:t>
+      </w:r>
+      <w:proofErr w:type="spellStart"/>
+      <w:r>
+        <w:rPr>
+          <w:rFonts w:eastAsia="Times New Roman" w:cs="Times New Roman"/>
+        </w:rPr>
+        <w:t>BibTeX</w:t>
+      </w:r>
+      <w:proofErr w:type="spellEnd"/>
+      <w:r>
+        <w:rPr>
+          <w:rFonts w:eastAsia="Times New Roman" w:cs="Times New Roman"/>
+        </w:rPr>
+        <w:t xml:space="preserve"> entries) for R and R packages can also be obtained by </w:t>
+      </w:r>
+      <w:proofErr w:type="gramStart"/>
+      <w:r>
+        <w:rPr>
+          <w:rStyle w:val="HTMLCode"/>
+        </w:rPr>
+        <w:t>citation(</w:t>
+      </w:r>
+      <w:proofErr w:type="gramEnd"/>
+      <w:r>
+        <w:rPr>
+          <w:rStyle w:val="HTMLCode"/>
+        </w:rPr>
+        <w:t>)</w:t>
+      </w:r>
+      <w:r>
+        <w:rPr>
+          <w:rFonts w:eastAsia="Times New Roman" w:cs="Times New Roman"/>
+        </w:rPr>
+        <w:t>.)</w:t>
+      </w:r>
+    </w:p>
     <w:p>
       <w:pPr>
         <w:rPr>
@@ -515,6 +548,37 @@
     </w:p>
     <w:p>
       <w:r>
+        <w:t>In comparison of the control and treatment samples, both were significantly similar</w:t>
+      </w:r>
+      <w:r>
+        <w:t>; this</w:t>
+      </w:r>
+      <w:r>
+        <w:t xml:space="preserve"> is shown by the mean and standard </w:t>
+      </w:r>
+      <w:r>
+        <w:t>deviation</w:t>
+      </w:r>
+      <w:r>
+        <w:t xml:space="preserve"> the sample’s CPOM density. The </w:t>
+      </w:r>
+      <w:r>
+        <w:t>control CPOM had</w:t>
+      </w:r>
+      <w:r>
+        <w:t xml:space="preserve"> mean of</w:t>
+      </w:r>
+      <w:r>
+        <w:t xml:space="preserve"> 228.4237 g with a standard deviation of 410.7339 g, and the treatment sample had a mean of 258.8367 g and standard deviation of 423.7274 g. The un-preserved sample AFDM standard deviation is 165.961, and </w:t>
+      </w:r>
+      <w:r>
+        <w:lastRenderedPageBreak/>
+        <w:t>the treated AFDM is 149.8506. These to samples types having a closely similar mean and standard deviations shows there was no significant difference between AFDM of coarse particulate organic matter in the ethanol preserved and un-preserved samples.</w:t>
+      </w:r>
+      <w:r>
+        <w:t xml:space="preserve"> </w:t>
+      </w:r>
+      <w:r>
         <w:t>There was no negative relationship between the AFDM and the type of sample</w:t>
       </w:r>
       <w:r>
@@ -530,37 +594,992 @@
         <w:t xml:space="preserve"> = 0.0004, p = 0.99; Fig. 1)</w:t>
       </w:r>
       <w:r>
-        <w:t>. Treatment and control samples maintained a relatively similar mass for each location.</w:t>
-      </w:r>
-      <w:r>
-        <w:t xml:space="preserve"> The mean of the CPOM for the </w:t>
-      </w:r>
-      <w:proofErr w:type="gramStart"/>
-      <w:r>
-        <w:t xml:space="preserve">cpom </w:t>
-      </w:r>
-      <w:r>
-        <w:t xml:space="preserve"> There</w:t>
-      </w:r>
-      <w:proofErr w:type="gramEnd"/>
-      <w:r>
-        <w:t xml:space="preserve"> was a noticeable di</w:t>
-      </w:r>
-      <w:r>
-        <w:t>fference in weight per location; s</w:t>
-      </w:r>
-      <w:r>
-        <w:t>ample A and sample J, which were close</w:t>
-      </w:r>
-      <w:r>
-        <w:t>r to the shores of the lake had a great</w:t>
-      </w:r>
-      <w:bookmarkStart w:id="0" w:name="_GoBack"/>
-      <w:bookmarkEnd w:id="0"/>
-      <w:r>
-        <w:t xml:space="preserve">er AFDM than that of samples found in the middle of the lake. </w:t>
-      </w:r>
-    </w:p>
+        <w:t xml:space="preserve">. </w:t>
+      </w:r>
+    </w:p>
+    <w:p>
+      <w:r>
+        <w:tab/>
+        <w:t xml:space="preserve">Samples that were taken near shore have significantly greater coarse particulate organic matter density than those taken near the middle of the transect (Fig. 2). The near shore samples also had a greater inorganic fraction of coarse </w:t>
+      </w:r>
+      <w:r>
+        <w:t>sediment;</w:t>
+      </w:r>
+      <w:r>
+        <w:t xml:space="preserve"> however one sample from the open portion of the lake had the highest inorganic fraction</w:t>
+      </w:r>
+      <w:r>
+        <w:t xml:space="preserve"> (Fig. 3)</w:t>
+      </w:r>
+      <w:r>
+        <w:t xml:space="preserve">. </w:t>
+      </w:r>
+    </w:p>
+    <w:p>
+      <w:pPr>
+        <w:rPr>
+          <w:b/>
+          <w:u w:val="single"/>
+        </w:rPr>
+      </w:pPr>
+      <w:r>
+        <w:rPr>
+          <w:b/>
+          <w:u w:val="single"/>
+        </w:rPr>
+        <w:t>Discussion</w:t>
+      </w:r>
+    </w:p>
+    <w:p>
+      <w:r>
+        <w:t>Significantly no difference being shown in the AFDM or the inorganic fraction between the unpreserved and preserved samples leads to the conclusion that there is no effect of ethanol. The samples were taken in mid-June which results in older leaf litter being s</w:t>
+      </w:r>
+      <w:r>
+        <w:t>ampled;</w:t>
+      </w:r>
+      <w:r>
+        <w:t xml:space="preserve"> </w:t>
+      </w:r>
+      <w:r>
+        <w:t>it is planned to sample freshly fallen litter at the end fall.</w:t>
+      </w:r>
+    </w:p>
+    <w:p>
+      <w:r>
+        <w:tab/>
+        <w:t xml:space="preserve">Sampling new leaf litter will demonstrate the effect of preservation on detritus that has not been drastically affected by natural breakdown within the water; doing such sampling, will allow a representation of </w:t>
+      </w:r>
+      <w:proofErr w:type="spellStart"/>
+      <w:r>
+        <w:t>EtOH</w:t>
+      </w:r>
+      <w:proofErr w:type="spellEnd"/>
+      <w:r>
+        <w:t xml:space="preserve"> preservation effect on two different periods within the detritus cycle. </w:t>
+      </w:r>
+    </w:p>
+    <w:p>
+      <w:r>
+        <w:tab/>
+        <w:t>Location within lake was shown to affect the AFDM and inorganic fraction, and this is due to where leaves travel in the lake (Fig. 2). In the open water, CPOM was not as abundant as near shore locations. This difference resulted in a higher inorganic fraction among the near shore locations than the open locations (Fig. 3).</w:t>
+      </w:r>
+    </w:p>
+    <w:p>
+      <w:pPr>
+        <w:rPr>
+          <w:b/>
+          <w:u w:val="single"/>
+        </w:rPr>
+      </w:pPr>
+      <w:r>
+        <w:rPr>
+          <w:b/>
+          <w:u w:val="single"/>
+        </w:rPr>
+        <w:t>Literature Cited</w:t>
+      </w:r>
+    </w:p>
+    <w:p>
+      <w:proofErr w:type="spellStart"/>
+      <w:proofErr w:type="gramStart"/>
+      <w:r>
+        <w:t>Batzer</w:t>
+      </w:r>
+      <w:proofErr w:type="spellEnd"/>
+      <w:r>
+        <w:t xml:space="preserve">, D., &amp; </w:t>
+      </w:r>
+      <w:proofErr w:type="spellStart"/>
+      <w:r>
+        <w:t>Palik</w:t>
+      </w:r>
+      <w:proofErr w:type="spellEnd"/>
+      <w:r>
+        <w:t>, B. (2007).</w:t>
+      </w:r>
+      <w:proofErr w:type="gramEnd"/>
+      <w:r>
+        <w:t xml:space="preserve"> Running head: Influence of litter on pond invertebrates. </w:t>
+      </w:r>
+      <w:r>
+        <w:rPr>
+          <w:i/>
+          <w:iCs/>
+        </w:rPr>
+        <w:t>Fundamental and Applied Limnology</w:t>
+      </w:r>
+      <w:r>
+        <w:t xml:space="preserve">, </w:t>
+      </w:r>
+      <w:r>
+        <w:rPr>
+          <w:i/>
+          <w:iCs/>
+        </w:rPr>
+        <w:t>168</w:t>
+      </w:r>
+      <w:r>
+        <w:t xml:space="preserve">, 155-162. </w:t>
+      </w:r>
+    </w:p>
+    <w:p>
+      <w:proofErr w:type="spellStart"/>
+      <w:proofErr w:type="gramStart"/>
+      <w:r>
+        <w:t>Bohman</w:t>
+      </w:r>
+      <w:proofErr w:type="spellEnd"/>
+      <w:r>
+        <w:t>, I., &amp; Herrmann, J. (2006).</w:t>
+      </w:r>
+      <w:proofErr w:type="gramEnd"/>
+      <w:r>
+        <w:t xml:space="preserve"> The timing of winter-growing shredder species and leaf litter turnover rate in an</w:t>
+      </w:r>
+      <w:r>
+        <w:t xml:space="preserve"> </w:t>
+      </w:r>
+      <w:proofErr w:type="spellStart"/>
+      <w:r>
+        <w:t>oligotrophic</w:t>
+      </w:r>
+      <w:proofErr w:type="spellEnd"/>
+      <w:r>
+        <w:t xml:space="preserve"> lake, SE Sweden. </w:t>
+      </w:r>
+      <w:proofErr w:type="spellStart"/>
+      <w:r>
+        <w:rPr>
+          <w:i/>
+          <w:iCs/>
+        </w:rPr>
+        <w:t>Hydrobiologia</w:t>
+      </w:r>
+      <w:proofErr w:type="spellEnd"/>
+      <w:r>
+        <w:rPr>
+          <w:i/>
+          <w:iCs/>
+        </w:rPr>
+        <w:t>, 556</w:t>
+      </w:r>
+      <w:r>
+        <w:t>(1), 99-108.</w:t>
+      </w:r>
+    </w:p>
+    <w:p>
+      <w:proofErr w:type="spellStart"/>
+      <w:proofErr w:type="gramStart"/>
+      <w:r>
+        <w:t>Bottollier</w:t>
+      </w:r>
+      <w:proofErr w:type="spellEnd"/>
+      <w:r>
+        <w:t xml:space="preserve">-Curter, M., </w:t>
+      </w:r>
+      <w:proofErr w:type="spellStart"/>
+      <w:r>
+        <w:t>Charcosset</w:t>
+      </w:r>
+      <w:proofErr w:type="spellEnd"/>
+      <w:r>
+        <w:t>, J., &amp; Poly, F. (2012).</w:t>
+      </w:r>
+      <w:proofErr w:type="gramEnd"/>
+      <w:r>
+        <w:t xml:space="preserve"> Light interception principally drives the </w:t>
+      </w:r>
+      <w:proofErr w:type="spellStart"/>
+      <w:r>
+        <w:t>understry</w:t>
+      </w:r>
+      <w:proofErr w:type="spellEnd"/>
+      <w:r>
+        <w:t xml:space="preserve"> response to </w:t>
+      </w:r>
+      <w:proofErr w:type="spellStart"/>
+      <w:r>
+        <w:t>boxelder</w:t>
+      </w:r>
+      <w:proofErr w:type="spellEnd"/>
+      <w:r>
+        <w:t xml:space="preserve"> invasion in the riparian </w:t>
+      </w:r>
+      <w:r>
+        <w:tab/>
+        <w:t xml:space="preserve">forests. </w:t>
+      </w:r>
+      <w:r>
+        <w:rPr>
+          <w:i/>
+          <w:iCs/>
+        </w:rPr>
+        <w:t>Biological Invasions, 14</w:t>
+      </w:r>
+      <w:r>
+        <w:t>(7), 1445-1458.</w:t>
+      </w:r>
+    </w:p>
+    <w:p>
+      <w:proofErr w:type="spellStart"/>
+      <w:proofErr w:type="gramStart"/>
+      <w:r>
+        <w:t>Brainard</w:t>
+      </w:r>
+      <w:proofErr w:type="spellEnd"/>
+      <w:r>
+        <w:t>, A., &amp; Fairchild, G. (2012).</w:t>
+      </w:r>
+      <w:proofErr w:type="gramEnd"/>
+      <w:r>
+        <w:t xml:space="preserve"> Sediment characteristics and accumulation rates in constructed ponds. </w:t>
+      </w:r>
+      <w:r>
+        <w:rPr>
+          <w:i/>
+          <w:iCs/>
+        </w:rPr>
+        <w:t>Journal of Soil and Water Conservation, 67</w:t>
+      </w:r>
+      <w:r>
+        <w:t xml:space="preserve">(5), </w:t>
+      </w:r>
+      <w:r>
+        <w:t>425-432.</w:t>
+      </w:r>
+    </w:p>
+    <w:p>
+      <w:r>
+        <w:t xml:space="preserve">Cummins, K. W. (1974). </w:t>
+      </w:r>
+      <w:proofErr w:type="gramStart"/>
+      <w:r>
+        <w:t>Structure and function of stream ecosystems.</w:t>
+      </w:r>
+      <w:proofErr w:type="gramEnd"/>
+      <w:r>
+        <w:t xml:space="preserve"> </w:t>
+      </w:r>
+      <w:proofErr w:type="spellStart"/>
+      <w:r>
+        <w:rPr>
+          <w:i/>
+          <w:iCs/>
+        </w:rPr>
+        <w:t>BioScience</w:t>
+      </w:r>
+      <w:proofErr w:type="spellEnd"/>
+      <w:r>
+        <w:t xml:space="preserve">, </w:t>
+      </w:r>
+      <w:r>
+        <w:rPr>
+          <w:i/>
+          <w:iCs/>
+        </w:rPr>
+        <w:t>24</w:t>
+      </w:r>
+      <w:r>
+        <w:t>(11), 631-641</w:t>
+      </w:r>
+    </w:p>
+    <w:p>
+      <w:proofErr w:type="gramStart"/>
+      <w:r>
+        <w:t>Francis, T. (2007).</w:t>
+      </w:r>
+      <w:proofErr w:type="gramEnd"/>
+      <w:r>
+        <w:t xml:space="preserve"> </w:t>
+      </w:r>
+      <w:proofErr w:type="gramStart"/>
+      <w:r>
+        <w:t xml:space="preserve">Effects of urbanization on the dynamics of organic sediments in </w:t>
+      </w:r>
+      <w:proofErr w:type="spellStart"/>
+      <w:r>
+        <w:t>temprate</w:t>
+      </w:r>
+      <w:proofErr w:type="spellEnd"/>
+      <w:r>
+        <w:t xml:space="preserve"> lakes.</w:t>
+      </w:r>
+      <w:proofErr w:type="gramEnd"/>
+      <w:r>
+        <w:t xml:space="preserve"> </w:t>
+      </w:r>
+      <w:r>
+        <w:rPr>
+          <w:i/>
+          <w:iCs/>
+        </w:rPr>
+        <w:t>Ecosystems, 10</w:t>
+      </w:r>
+      <w:r>
+        <w:t>(7), 1057-1068.</w:t>
+      </w:r>
+    </w:p>
+    <w:p>
+      <w:proofErr w:type="spellStart"/>
+      <w:r>
+        <w:lastRenderedPageBreak/>
+        <w:t>Freschet</w:t>
+      </w:r>
+      <w:proofErr w:type="spellEnd"/>
+      <w:r>
+        <w:t xml:space="preserve">, G. (2012). Multiple mechanisms for trait effect on litter decomposition: moving beyond home-field advantage with a new hypothesis. </w:t>
+      </w:r>
+      <w:r>
+        <w:rPr>
+          <w:i/>
+          <w:iCs/>
+        </w:rPr>
+        <w:t xml:space="preserve">Journal of </w:t>
+      </w:r>
+      <w:r>
+        <w:rPr>
+          <w:i/>
+          <w:iCs/>
+        </w:rPr>
+        <w:t>Ecology, 100</w:t>
+      </w:r>
+      <w:r>
+        <w:t>, 619-630.</w:t>
+      </w:r>
+    </w:p>
+    <w:p>
+      <w:r>
+        <w:t xml:space="preserve">Hansen, K. (1998). The impact of </w:t>
+      </w:r>
+      <w:proofErr w:type="spellStart"/>
+      <w:r>
+        <w:rPr>
+          <w:i/>
+          <w:iCs/>
+        </w:rPr>
+        <w:t>Chironomus</w:t>
+      </w:r>
+      <w:proofErr w:type="spellEnd"/>
+      <w:r>
+        <w:rPr>
+          <w:i/>
+          <w:iCs/>
+        </w:rPr>
+        <w:t xml:space="preserve"> </w:t>
+      </w:r>
+      <w:proofErr w:type="spellStart"/>
+      <w:r>
+        <w:rPr>
+          <w:i/>
+          <w:iCs/>
+        </w:rPr>
+        <w:t>plumosus</w:t>
+      </w:r>
+      <w:proofErr w:type="spellEnd"/>
+      <w:r>
+        <w:rPr>
+          <w:i/>
+          <w:iCs/>
+        </w:rPr>
+        <w:t xml:space="preserve"> </w:t>
+      </w:r>
+      <w:r>
+        <w:t>larvae on organic matter decay and</w:t>
+      </w:r>
+      <w:r>
+        <w:rPr>
+          <w:i/>
+          <w:iCs/>
+        </w:rPr>
+        <w:t xml:space="preserve"> </w:t>
+      </w:r>
+      <w:r>
+        <w:t>nutrient (N, P) exchange in a s</w:t>
+      </w:r>
+      <w:r>
+        <w:t xml:space="preserve">hallow </w:t>
+      </w:r>
+      <w:proofErr w:type="spellStart"/>
+      <w:r>
+        <w:t>eutrophic</w:t>
+      </w:r>
+      <w:proofErr w:type="spellEnd"/>
+      <w:r>
+        <w:t xml:space="preserve"> lake sediment </w:t>
+      </w:r>
+      <w:r>
+        <w:t xml:space="preserve">following </w:t>
+      </w:r>
+      <w:proofErr w:type="gramStart"/>
+      <w:r>
+        <w:t>a phytoplankton</w:t>
+      </w:r>
+      <w:proofErr w:type="gramEnd"/>
+      <w:r>
+        <w:t xml:space="preserve"> sedimentation. </w:t>
+      </w:r>
+      <w:proofErr w:type="spellStart"/>
+      <w:r>
+        <w:rPr>
+          <w:i/>
+          <w:iCs/>
+        </w:rPr>
+        <w:t>Hydrobiologia</w:t>
+      </w:r>
+      <w:proofErr w:type="spellEnd"/>
+      <w:r>
+        <w:rPr>
+          <w:i/>
+          <w:iCs/>
+        </w:rPr>
+        <w:t>, 364</w:t>
+      </w:r>
+      <w:r>
+        <w:t>, 65-74.</w:t>
+      </w:r>
+    </w:p>
+    <w:p>
+      <w:proofErr w:type="gramStart"/>
+      <w:r>
+        <w:t>Li, A., &amp; Dudgeon, D. (2008).</w:t>
+      </w:r>
+      <w:proofErr w:type="gramEnd"/>
+      <w:r>
+        <w:t xml:space="preserve"> </w:t>
+      </w:r>
+      <w:proofErr w:type="gramStart"/>
+      <w:r>
+        <w:t xml:space="preserve">Food resources of shredders and other benthic </w:t>
+      </w:r>
+      <w:proofErr w:type="spellStart"/>
+      <w:r>
+        <w:t>macroinvertebrates</w:t>
+      </w:r>
+      <w:proofErr w:type="spellEnd"/>
+      <w:r>
+        <w:t xml:space="preserve"> in relation to shading co</w:t>
+      </w:r>
+      <w:r>
+        <w:t xml:space="preserve">nditions in tropical Hong Kong </w:t>
+      </w:r>
+      <w:r>
+        <w:t>streams.</w:t>
+      </w:r>
+      <w:proofErr w:type="gramEnd"/>
+      <w:r>
+        <w:t xml:space="preserve"> </w:t>
+      </w:r>
+      <w:r>
+        <w:rPr>
+          <w:i/>
+          <w:iCs/>
+        </w:rPr>
+        <w:t>Freshwater Biology, 53</w:t>
+      </w:r>
+      <w:r>
+        <w:t>(10), 2011-2025.</w:t>
+      </w:r>
+    </w:p>
+    <w:p>
+      <w:proofErr w:type="spellStart"/>
+      <w:proofErr w:type="gramStart"/>
+      <w:r>
+        <w:t>Mancinelli</w:t>
+      </w:r>
+      <w:proofErr w:type="spellEnd"/>
+      <w:r>
+        <w:t xml:space="preserve">, G., &amp; </w:t>
+      </w:r>
+      <w:proofErr w:type="spellStart"/>
+      <w:r>
+        <w:t>Costantini</w:t>
+      </w:r>
+      <w:proofErr w:type="spellEnd"/>
+      <w:r>
+        <w:t>, M. (2002).</w:t>
+      </w:r>
+      <w:proofErr w:type="gramEnd"/>
+      <w:r>
+        <w:t xml:space="preserve"> </w:t>
+      </w:r>
+      <w:proofErr w:type="gramStart"/>
+      <w:r>
+        <w:t xml:space="preserve">Cascading effects of predatory fish exclusion on the detritus-based food web of a lake </w:t>
+      </w:r>
+      <w:proofErr w:type="spellStart"/>
+      <w:r>
+        <w:t>litoral</w:t>
+      </w:r>
+      <w:proofErr w:type="spellEnd"/>
+      <w:r>
+        <w:t xml:space="preserve"> zone.</w:t>
+      </w:r>
+      <w:proofErr w:type="gramEnd"/>
+      <w:r>
+        <w:t xml:space="preserve"> </w:t>
+      </w:r>
+      <w:proofErr w:type="spellStart"/>
+      <w:r>
+        <w:rPr>
+          <w:i/>
+          <w:iCs/>
+        </w:rPr>
+        <w:t>Oecologia</w:t>
+      </w:r>
+      <w:proofErr w:type="spellEnd"/>
+      <w:r>
+        <w:rPr>
+          <w:i/>
+          <w:iCs/>
+        </w:rPr>
+        <w:t xml:space="preserve">, </w:t>
+      </w:r>
+      <w:r>
+        <w:rPr>
+          <w:i/>
+          <w:iCs/>
+        </w:rPr>
+        <w:tab/>
+        <w:t>133</w:t>
+      </w:r>
+      <w:r>
+        <w:t>(3), 402-411.</w:t>
+      </w:r>
+    </w:p>
+    <w:p>
+      <w:proofErr w:type="gramStart"/>
+      <w:r>
+        <w:t>Martins, R. T. (2011).</w:t>
+      </w:r>
+      <w:proofErr w:type="gramEnd"/>
+      <w:r>
+        <w:t xml:space="preserve"> Colonization by </w:t>
+      </w:r>
+      <w:proofErr w:type="spellStart"/>
+      <w:r>
+        <w:t>oligocaetes</w:t>
+      </w:r>
+      <w:proofErr w:type="spellEnd"/>
+      <w:r>
+        <w:t xml:space="preserve"> in decomposing leaves of </w:t>
+      </w:r>
+      <w:proofErr w:type="spellStart"/>
+      <w:r>
+        <w:rPr>
+          <w:i/>
+          <w:iCs/>
+        </w:rPr>
+        <w:t>Eichhornia</w:t>
+      </w:r>
+      <w:proofErr w:type="spellEnd"/>
+      <w:r>
+        <w:rPr>
+          <w:i/>
+          <w:iCs/>
+        </w:rPr>
+        <w:t xml:space="preserve"> </w:t>
+      </w:r>
+      <w:proofErr w:type="spellStart"/>
+      <w:r>
+        <w:rPr>
+          <w:i/>
+          <w:iCs/>
+        </w:rPr>
+        <w:t>azurea</w:t>
+      </w:r>
+      <w:proofErr w:type="spellEnd"/>
+      <w:r>
+        <w:rPr>
+          <w:i/>
+          <w:iCs/>
+        </w:rPr>
+        <w:t xml:space="preserve"> </w:t>
+      </w:r>
+      <w:proofErr w:type="spellStart"/>
+      <w:r>
+        <w:rPr>
+          <w:i/>
+          <w:iCs/>
+        </w:rPr>
+        <w:t>kunth</w:t>
+      </w:r>
+      <w:proofErr w:type="spellEnd"/>
+      <w:r>
+        <w:rPr>
+          <w:i/>
+          <w:iCs/>
+        </w:rPr>
+        <w:t xml:space="preserve"> </w:t>
+      </w:r>
+      <w:r>
+        <w:t xml:space="preserve">in a </w:t>
+      </w:r>
+      <w:proofErr w:type="spellStart"/>
+      <w:proofErr w:type="gramStart"/>
+      <w:r>
+        <w:t>neotropical</w:t>
+      </w:r>
+      <w:proofErr w:type="spellEnd"/>
+      <w:r>
+        <w:t xml:space="preserve">  system</w:t>
+      </w:r>
+      <w:proofErr w:type="gramEnd"/>
+      <w:r>
+        <w:t xml:space="preserve">. </w:t>
+      </w:r>
+      <w:proofErr w:type="gramStart"/>
+      <w:r>
+        <w:rPr>
+          <w:i/>
+          <w:iCs/>
+        </w:rPr>
+        <w:t>Annual Limnology</w:t>
+      </w:r>
+      <w:r>
+        <w:t xml:space="preserve">, </w:t>
+      </w:r>
+      <w:r>
+        <w:rPr>
+          <w:i/>
+          <w:iCs/>
+        </w:rPr>
+        <w:t>47</w:t>
+      </w:r>
+      <w:r>
+        <w:t>, 339-</w:t>
+      </w:r>
+      <w:r>
+        <w:tab/>
+        <w:t>346.</w:t>
+      </w:r>
+      <w:proofErr w:type="gramEnd"/>
+      <w:r>
+        <w:t xml:space="preserve"> </w:t>
+      </w:r>
+    </w:p>
+    <w:p>
+      <w:r>
+        <w:t xml:space="preserve">Moore, J. (2004). </w:t>
+      </w:r>
+      <w:proofErr w:type="gramStart"/>
+      <w:r>
+        <w:t xml:space="preserve">Detritus, </w:t>
+      </w:r>
+      <w:proofErr w:type="spellStart"/>
+      <w:r>
+        <w:t>trophic</w:t>
+      </w:r>
+      <w:proofErr w:type="spellEnd"/>
+      <w:r>
+        <w:t xml:space="preserve"> dynamics and biodiversity.</w:t>
+      </w:r>
+      <w:proofErr w:type="gramEnd"/>
+      <w:r>
+        <w:t xml:space="preserve"> </w:t>
+      </w:r>
+      <w:r>
+        <w:rPr>
+          <w:i/>
+          <w:iCs/>
+        </w:rPr>
+        <w:t>Ecology Letters</w:t>
+      </w:r>
+      <w:r>
+        <w:t xml:space="preserve">, </w:t>
+      </w:r>
+      <w:r>
+        <w:rPr>
+          <w:i/>
+          <w:iCs/>
+        </w:rPr>
+        <w:t>7</w:t>
+      </w:r>
+      <w:r>
+        <w:t xml:space="preserve">, 584-600. </w:t>
+      </w:r>
+      <w:r>
+        <w:tab/>
+      </w:r>
+    </w:p>
+    <w:p>
+      <w:proofErr w:type="spellStart"/>
+      <w:r>
+        <w:t>Oertli</w:t>
+      </w:r>
+      <w:proofErr w:type="spellEnd"/>
+      <w:r>
+        <w:t xml:space="preserve">, B. (1993). Leaf litter processing and energy flow through </w:t>
+      </w:r>
+      <w:proofErr w:type="spellStart"/>
+      <w:r>
+        <w:t>macroinvertebrates</w:t>
+      </w:r>
+      <w:proofErr w:type="spellEnd"/>
+      <w:r>
+        <w:t xml:space="preserve"> in a woodland </w:t>
+      </w:r>
+      <w:proofErr w:type="gramStart"/>
+      <w:r>
+        <w:t>pond .</w:t>
+      </w:r>
+      <w:proofErr w:type="gramEnd"/>
+      <w:r>
+        <w:t xml:space="preserve"> </w:t>
+      </w:r>
+      <w:proofErr w:type="spellStart"/>
+      <w:r>
+        <w:rPr>
+          <w:i/>
+          <w:iCs/>
+        </w:rPr>
+        <w:t>Oecologia</w:t>
+      </w:r>
+      <w:proofErr w:type="spellEnd"/>
+      <w:r>
+        <w:t xml:space="preserve">, </w:t>
+      </w:r>
+      <w:r>
+        <w:rPr>
+          <w:i/>
+          <w:iCs/>
+        </w:rPr>
+        <w:t>96</w:t>
+      </w:r>
+      <w:r>
+        <w:t xml:space="preserve">(4), 466-477. </w:t>
+      </w:r>
+    </w:p>
+    <w:p>
+      <w:proofErr w:type="gramStart"/>
+      <w:r>
+        <w:t xml:space="preserve">Pabst, S. &amp; </w:t>
+      </w:r>
+      <w:proofErr w:type="spellStart"/>
+      <w:r>
+        <w:t>Scheifhacken</w:t>
+      </w:r>
+      <w:proofErr w:type="spellEnd"/>
+      <w:r>
+        <w:t>, N. (2008).</w:t>
+      </w:r>
+      <w:proofErr w:type="gramEnd"/>
+      <w:r>
+        <w:t xml:space="preserve"> </w:t>
+      </w:r>
+      <w:proofErr w:type="gramStart"/>
+      <w:r>
+        <w:t>Leaf litter degradation in the wave impact of a pre-alpine lake.</w:t>
+      </w:r>
+      <w:proofErr w:type="gramEnd"/>
+      <w:r>
+        <w:t xml:space="preserve"> </w:t>
+      </w:r>
+      <w:proofErr w:type="spellStart"/>
+      <w:r>
+        <w:rPr>
+          <w:i/>
+          <w:iCs/>
+        </w:rPr>
+        <w:t>Hydrobiologia</w:t>
+      </w:r>
+      <w:proofErr w:type="spellEnd"/>
+      <w:r>
+        <w:rPr>
+          <w:i/>
+          <w:iCs/>
+        </w:rPr>
+        <w:t>, 613</w:t>
+      </w:r>
+      <w:r>
+        <w:t>, 117-131.</w:t>
+      </w:r>
+    </w:p>
+    <w:p>
+      <w:proofErr w:type="spellStart"/>
+      <w:proofErr w:type="gramStart"/>
+      <w:r>
+        <w:t>Pye</w:t>
+      </w:r>
+      <w:proofErr w:type="spellEnd"/>
+      <w:r>
+        <w:t>, M., &amp; Vaughan, I. (2012).</w:t>
+      </w:r>
+      <w:proofErr w:type="gramEnd"/>
+      <w:r>
+        <w:t xml:space="preserve"> Episodic acidification affects the breakdown and invertebra</w:t>
+      </w:r>
+      <w:r>
+        <w:t xml:space="preserve">te </w:t>
+      </w:r>
+      <w:proofErr w:type="spellStart"/>
+      <w:r>
+        <w:t>colonisation</w:t>
+      </w:r>
+      <w:proofErr w:type="spellEnd"/>
+      <w:r>
+        <w:t xml:space="preserve"> of oak litter. </w:t>
+      </w:r>
+      <w:r>
+        <w:rPr>
+          <w:i/>
+          <w:iCs/>
+        </w:rPr>
+        <w:t>Freshwater Ecology</w:t>
+      </w:r>
+      <w:r>
+        <w:t xml:space="preserve">, </w:t>
+      </w:r>
+      <w:r>
+        <w:rPr>
+          <w:i/>
+          <w:iCs/>
+        </w:rPr>
+        <w:t>57</w:t>
+      </w:r>
+      <w:r>
+        <w:t>, 2318-</w:t>
+      </w:r>
+      <w:r>
+        <w:t>2329.</w:t>
+      </w:r>
+    </w:p>
+    <w:p>
+      <w:proofErr w:type="spellStart"/>
+      <w:r>
+        <w:t>Stenert</w:t>
+      </w:r>
+      <w:proofErr w:type="spellEnd"/>
+      <w:r>
+        <w:t xml:space="preserve">, C. (2012), Negative effects of exotic pine invasion on </w:t>
+      </w:r>
+      <w:proofErr w:type="spellStart"/>
+      <w:r>
+        <w:t>macroinvertebrate</w:t>
+      </w:r>
+      <w:proofErr w:type="spellEnd"/>
+      <w:r>
+        <w:t xml:space="preserve"> communities in southern Brazil coastal ponds. </w:t>
+      </w:r>
+      <w:r>
+        <w:rPr>
+          <w:i/>
+          <w:iCs/>
+        </w:rPr>
+        <w:t xml:space="preserve">Marine and Freshwater </w:t>
+      </w:r>
+      <w:r>
+        <w:rPr>
+          <w:i/>
+          <w:iCs/>
+        </w:rPr>
+        <w:t>Research, 63</w:t>
+      </w:r>
+      <w:r>
+        <w:t>, 283-292.</w:t>
+      </w:r>
+    </w:p>
+    <w:p>
+      <w:proofErr w:type="gramStart"/>
+      <w:r>
+        <w:t>Stewart, J., &amp; Downing, J. (2008).</w:t>
+      </w:r>
+      <w:proofErr w:type="gramEnd"/>
+      <w:r>
+        <w:t xml:space="preserve"> </w:t>
+      </w:r>
+      <w:proofErr w:type="spellStart"/>
+      <w:r>
+        <w:t>Macroinvertebrate</w:t>
+      </w:r>
+      <w:proofErr w:type="spellEnd"/>
+      <w:r>
+        <w:t xml:space="preserve"> communities and environmental conditions in recently constructed wetlands. </w:t>
+      </w:r>
+      <w:r>
+        <w:rPr>
+          <w:i/>
+          <w:iCs/>
+        </w:rPr>
+        <w:t>Wetlands, 28</w:t>
+      </w:r>
+      <w:r>
+        <w:t>(1), 141-150.</w:t>
+      </w:r>
+    </w:p>
+    <w:p>
+      <w:proofErr w:type="spellStart"/>
+      <w:r>
+        <w:t>Szkokan-Emilson</w:t>
+      </w:r>
+      <w:proofErr w:type="spellEnd"/>
+      <w:proofErr w:type="gramStart"/>
+      <w:r>
+        <w:t>,  E</w:t>
+      </w:r>
+      <w:proofErr w:type="gramEnd"/>
+      <w:r>
+        <w:t xml:space="preserve">., </w:t>
+      </w:r>
+      <w:proofErr w:type="spellStart"/>
+      <w:r>
+        <w:t>Wesolek</w:t>
+      </w:r>
+      <w:proofErr w:type="spellEnd"/>
+      <w:r>
+        <w:t>, B., &amp; Gunn, J.  (2011)</w:t>
+      </w:r>
+      <w:proofErr w:type="gramStart"/>
+      <w:r>
+        <w:t>.  Terrestrial</w:t>
+      </w:r>
+      <w:proofErr w:type="gramEnd"/>
+      <w:r>
+        <w:t xml:space="preserve"> matter as subsides that aids in recovery of </w:t>
+      </w:r>
+      <w:proofErr w:type="spellStart"/>
+      <w:r>
+        <w:t>macroinvertebrates</w:t>
+      </w:r>
+      <w:proofErr w:type="spellEnd"/>
+      <w:r>
+        <w:t xml:space="preserve"> in industrial </w:t>
+      </w:r>
+      <w:proofErr w:type="spellStart"/>
+      <w:r>
+        <w:t>damanged</w:t>
+      </w:r>
+      <w:proofErr w:type="spellEnd"/>
+      <w:r>
+        <w:t xml:space="preserve"> </w:t>
+      </w:r>
+      <w:r>
+        <w:tab/>
+        <w:t xml:space="preserve">lakes. </w:t>
+      </w:r>
+      <w:r>
+        <w:rPr>
+          <w:i/>
+          <w:iCs/>
+        </w:rPr>
+        <w:t>Ecological Applications</w:t>
+      </w:r>
+      <w:proofErr w:type="gramStart"/>
+      <w:r>
+        <w:t xml:space="preserve">,  </w:t>
+      </w:r>
+      <w:r>
+        <w:rPr>
+          <w:i/>
+          <w:iCs/>
+        </w:rPr>
+        <w:t>21</w:t>
+      </w:r>
+      <w:proofErr w:type="gramEnd"/>
+      <w:r>
+        <w:t>(6), 2082-2093.</w:t>
+      </w:r>
+    </w:p>
+    <w:p/>
     <w:sectPr>
       <w:pgSz w:w="12240" w:h="15840"/>
       <w:pgMar w:top="1440" w:right="1440" w:bottom="1440" w:left="1440" w:header="720" w:footer="720" w:gutter="0"/>
@@ -759,6 +1778,89 @@
     <w:uiPriority w:val="99"/>
     <w:semiHidden/>
     <w:unhideWhenUsed/>
+  </w:style>
+  <w:style w:type="character" w:styleId="CommentReference">
+    <w:name w:val="annotation reference"/>
+    <w:basedOn w:val="DefaultParagraphFont"/>
+    <w:uiPriority w:val="99"/>
+    <w:semiHidden/>
+    <w:unhideWhenUsed/>
+    <w:rsid w:val="00A41207"/>
+    <w:rPr>
+      <w:sz w:val="18"/>
+      <w:szCs w:val="18"/>
+    </w:rPr>
+  </w:style>
+  <w:style w:type="paragraph" w:styleId="CommentText">
+    <w:name w:val="annotation text"/>
+    <w:basedOn w:val="Normal"/>
+    <w:link w:val="CommentTextChar"/>
+    <w:uiPriority w:val="99"/>
+    <w:semiHidden/>
+    <w:unhideWhenUsed/>
+    <w:rsid w:val="00A41207"/>
+    <w:pPr>
+      <w:spacing w:line="240" w:lineRule="auto"/>
+    </w:pPr>
+    <w:rPr>
+      <w:sz w:val="24"/>
+      <w:szCs w:val="24"/>
+    </w:rPr>
+  </w:style>
+  <w:style w:type="character" w:customStyle="1" w:styleId="CommentTextChar">
+    <w:name w:val="Comment Text Char"/>
+    <w:basedOn w:val="DefaultParagraphFont"/>
+    <w:link w:val="CommentText"/>
+    <w:uiPriority w:val="99"/>
+    <w:semiHidden/>
+    <w:rsid w:val="00A41207"/>
+    <w:rPr>
+      <w:sz w:val="24"/>
+      <w:szCs w:val="24"/>
+    </w:rPr>
+  </w:style>
+  <w:style w:type="paragraph" w:styleId="BalloonText">
+    <w:name w:val="Balloon Text"/>
+    <w:basedOn w:val="Normal"/>
+    <w:link w:val="BalloonTextChar"/>
+    <w:uiPriority w:val="99"/>
+    <w:semiHidden/>
+    <w:unhideWhenUsed/>
+    <w:rsid w:val="00A41207"/>
+    <w:pPr>
+      <w:spacing w:after="0" w:line="240" w:lineRule="auto"/>
+    </w:pPr>
+    <w:rPr>
+      <w:rFonts w:ascii="Tahoma" w:hAnsi="Tahoma" w:cs="Tahoma"/>
+      <w:sz w:val="16"/>
+      <w:szCs w:val="16"/>
+    </w:rPr>
+  </w:style>
+  <w:style w:type="character" w:customStyle="1" w:styleId="BalloonTextChar">
+    <w:name w:val="Balloon Text Char"/>
+    <w:basedOn w:val="DefaultParagraphFont"/>
+    <w:link w:val="BalloonText"/>
+    <w:uiPriority w:val="99"/>
+    <w:semiHidden/>
+    <w:rsid w:val="00A41207"/>
+    <w:rPr>
+      <w:rFonts w:ascii="Tahoma" w:hAnsi="Tahoma" w:cs="Tahoma"/>
+      <w:sz w:val="16"/>
+      <w:szCs w:val="16"/>
+    </w:rPr>
+  </w:style>
+  <w:style w:type="character" w:styleId="HTMLCode">
+    <w:name w:val="HTML Code"/>
+    <w:basedOn w:val="DefaultParagraphFont"/>
+    <w:uiPriority w:val="99"/>
+    <w:semiHidden/>
+    <w:unhideWhenUsed/>
+    <w:rsid w:val="00A41207"/>
+    <w:rPr>
+      <w:rFonts w:ascii="Courier" w:eastAsiaTheme="minorHAnsi" w:hAnsi="Courier" w:cs="Courier"/>
+      <w:sz w:val="20"/>
+      <w:szCs w:val="20"/>
+    </w:rPr>
   </w:style>
 </w:styles>
 </file>

</xml_diff>

<commit_message>
added poster and changes to manuscript
</commit_message>
<xml_diff>
--- a/lab_docs/manuscripts/EtOHpres.docx
+++ b/lab_docs/manuscripts/EtOHpres.docx
@@ -1,6 +1,6 @@
 
 <file path=word/document.xml><?xml version="1.0" encoding="utf-8"?>
-<w:document xmlns:ve="http://schemas.openxmlformats.org/markup-compatibility/2006" xmlns:o="urn:schemas-microsoft-com:office:office" xmlns:r="http://schemas.openxmlformats.org/officeDocument/2006/relationships" xmlns:m="http://schemas.openxmlformats.org/officeDocument/2006/math" xmlns:v="urn:schemas-microsoft-com:vml" xmlns:wp="http://schemas.openxmlformats.org/drawingml/2006/wordprocessingDrawing" xmlns:w10="urn:schemas-microsoft-com:office:word" xmlns:w="http://schemas.openxmlformats.org/wordprocessingml/2006/main" xmlns:wne="http://schemas.microsoft.com/office/word/2006/wordml">
+<w:document xmlns:wpc="http://schemas.microsoft.com/office/word/2010/wordprocessingCanvas" xmlns:mo="http://schemas.microsoft.com/office/mac/office/2008/main" xmlns:mc="http://schemas.openxmlformats.org/markup-compatibility/2006" xmlns:mv="urn:schemas-microsoft-com:mac:vml" xmlns:o="urn:schemas-microsoft-com:office:office" xmlns:r="http://schemas.openxmlformats.org/officeDocument/2006/relationships" xmlns:m="http://schemas.openxmlformats.org/officeDocument/2006/math" xmlns:v="urn:schemas-microsoft-com:vml" xmlns:wp14="http://schemas.microsoft.com/office/word/2010/wordprocessingDrawing" xmlns:wp="http://schemas.openxmlformats.org/drawingml/2006/wordprocessingDrawing" xmlns:w10="urn:schemas-microsoft-com:office:word" xmlns:w="http://schemas.openxmlformats.org/wordprocessingml/2006/main" xmlns:w14="http://schemas.microsoft.com/office/word/2010/wordml" xmlns:wpg="http://schemas.microsoft.com/office/word/2010/wordprocessingGroup" xmlns:wpi="http://schemas.microsoft.com/office/word/2010/wordprocessingInk" xmlns:wne="http://schemas.microsoft.com/office/word/2006/wordml" xmlns:wps="http://schemas.microsoft.com/office/word/2010/wordprocessingShape" mc:Ignorable="w14 wp14 mv">
   <w:body>
     <w:p>
       <w:pPr>
@@ -21,13 +21,8 @@
       <w:pPr>
         <w:ind w:firstLine="720"/>
       </w:pPr>
-      <w:proofErr w:type="spellStart"/>
-      <w:r>
-        <w:t>Detrital</w:t>
-      </w:r>
-      <w:proofErr w:type="spellEnd"/>
-      <w:r>
-        <w:t xml:space="preserve"> organic matter is important for aquatic ecosystems because it </w:t>
+      <w:r>
+        <w:t xml:space="preserve">Detrital organic matter is important for aquatic ecosystems because it </w:t>
       </w:r>
       <w:r>
         <w:t xml:space="preserve">is a primary energy source and </w:t>
@@ -47,19 +42,66 @@
         <w:t xml:space="preserve"> (Webster &amp; Benfield, 1986)</w:t>
       </w:r>
       <w:r>
-        <w:t>. There are three classes of organic matter: coarse particulate (CPOM, &gt; 1 mm), fine particulate (FPOM, &lt;1 mm and &gt; 0.5 mm), and</w:t>
-      </w:r>
-      <w:r>
-        <w:t xml:space="preserve"> dissolved (DOM, &lt; 0.5 mm) (Cummins, 1974)</w:t>
-      </w:r>
-      <w:r>
-        <w:t>. In many systems a large proportion of the organic matte</w:t>
+        <w:t xml:space="preserve">. </w:t>
+      </w:r>
+      <w:del w:id="0" w:author="Microsoft Office User" w:date="2013-07-01T14:38:00Z">
+        <w:r>
+          <w:delText xml:space="preserve"> According to </w:delText>
+        </w:r>
+      </w:del>
+      <w:r>
+        <w:t>Cummins (1974</w:t>
+      </w:r>
+      <w:proofErr w:type="gramStart"/>
+      <w:r>
+        <w:t>),</w:t>
+      </w:r>
+      <w:proofErr w:type="gramEnd"/>
+      <w:ins w:id="1" w:author="Microsoft Office User" w:date="2013-07-01T14:38:00Z">
+        <w:r>
+          <w:t xml:space="preserve"> identifies</w:t>
+        </w:r>
+      </w:ins>
+      <w:del w:id="2" w:author="Microsoft Office User" w:date="2013-07-01T14:38:00Z">
+        <w:r>
+          <w:delText>t</w:delText>
+        </w:r>
+        <w:r>
+          <w:delText xml:space="preserve">here are </w:delText>
+        </w:r>
+      </w:del>
+      <w:ins w:id="3" w:author="Microsoft Office User" w:date="2013-07-01T14:38:00Z">
+        <w:r>
+          <w:t xml:space="preserve"> </w:t>
+        </w:r>
+      </w:ins>
+      <w:r>
+        <w:t>three classes of organic matter: coarse particulate (CPOM, &gt; 1 mm), fine particulate (FPOM, &lt;1 mm and &gt; 0.5 mm), and</w:t>
+      </w:r>
+      <w:r>
+        <w:t xml:space="preserve"> dissolved (DOM, &lt; 0.5 mm). </w:t>
+      </w:r>
+      <w:r>
+        <w:t>In many systems a large proportion of the organic matte</w:t>
       </w:r>
       <w:r>
         <w:t>r pool derives from leaf litter</w:t>
       </w:r>
-      <w:r>
-        <w:t xml:space="preserve">. The processing of OM is affected by many factors including </w:t>
+      <w:ins w:id="4" w:author="Microsoft Office User" w:date="2013-07-01T14:39:00Z">
+        <w:r>
+          <w:t xml:space="preserve"> </w:t>
+        </w:r>
+      </w:ins>
+      <w:bookmarkStart w:id="5" w:name="_GoBack"/>
+      <w:bookmarkEnd w:id="5"/>
+      <w:r>
+        <w:t>(Cummins, 1974)</w:t>
+      </w:r>
+      <w:r>
+        <w:t xml:space="preserve">. </w:t>
+      </w:r>
+      <w:r>
+        <w:t xml:space="preserve"> The processing of OM is affected by many factors including </w:t>
       </w:r>
       <w:proofErr w:type="spellStart"/>
       <w:r>
@@ -253,15 +295,7 @@
       </w:r>
       <w:proofErr w:type="spellEnd"/>
       <w:r>
-        <w:t xml:space="preserve"> actually living in </w:t>
-      </w:r>
-      <w:proofErr w:type="gramStart"/>
-      <w:r>
-        <w:t>the a</w:t>
-      </w:r>
-      <w:proofErr w:type="gramEnd"/>
-      <w:r>
-        <w:t xml:space="preserve"> specific leaf litter sample but runs a risk of missing and </w:t>
+        <w:t xml:space="preserve"> actually living in the a specific leaf litter sample but runs a risk of missing and </w:t>
       </w:r>
       <w:r>
         <w:t>under sampling</w:t>
@@ -413,15 +447,7 @@
         </w:rPr>
       </w:pPr>
       <w:r>
-        <w:t xml:space="preserve">Two replicate </w:t>
-      </w:r>
-      <w:proofErr w:type="spellStart"/>
-      <w:r>
-        <w:t>Ekman</w:t>
-      </w:r>
-      <w:proofErr w:type="spellEnd"/>
-      <w:r>
-        <w:t xml:space="preserve"> samples were collected at 9 approximately equidistant locations along a transect line beginning approximately 10 m from the North shore  of the lake and ending approximately 10 m from the South shore of the lake.   Once collected, each sample was washed through a 250 </w:t>
+        <w:t xml:space="preserve">Two replicate Ekman samples were collected at 9 approximately equidistant locations along a transect line beginning approximately 10 m from the North shore  of the lake and ending approximately 10 m from the South shore of the lake.   Once collected, each sample was washed through a 250 </w:t>
       </w:r>
       <w:proofErr w:type="spellStart"/>
       <w:r>
@@ -435,15 +461,7 @@
     <w:p>
       <w:r>
         <w:tab/>
-        <w:t xml:space="preserve">The control samples, that were stored in water, were washed with tap water through a 1 mm sieve the same day of the sampling.  The material retained by the sieve (hereafter coarse particulate organic matter; CPOM) was placed in a pre-weighed plastic </w:t>
-      </w:r>
-      <w:proofErr w:type="spellStart"/>
-      <w:r>
-        <w:t>petri</w:t>
-      </w:r>
-      <w:proofErr w:type="spellEnd"/>
-      <w:r>
-        <w:t xml:space="preserve"> dish and dried at 50⁰ C for approximately 24 hours. After drying the CPOM was massed and then ground in a mortar and pestle. A subsample of the ground CPOM was placed into pre-weighed crucibles and </w:t>
+        <w:t xml:space="preserve">The control samples, that were stored in water, were washed with tap water through a 1 mm sieve the same day of the sampling.  The material retained by the sieve (hereafter coarse particulate organic matter; CPOM) was placed in a pre-weighed plastic petri dish and dried at 50⁰ C for approximately 24 hours. After drying the CPOM was massed and then ground in a mortar and pestle. A subsample of the ground CPOM was placed into pre-weighed crucibles and </w:t>
       </w:r>
       <w:proofErr w:type="spellStart"/>
       <w:r>
@@ -572,7 +590,71 @@
         <w:t xml:space="preserve"> 228.4237 g with a standard deviation of 410.7339 g, and the treatment sample had a mean of 258.8367 g and standard deviation of 423.7274 g. The un-preserved sample AFDM standard deviation is 165.961, and </w:t>
       </w:r>
       <w:r>
+        <w:rPr>
+          <w:noProof/>
+        </w:rPr>
         <w:lastRenderedPageBreak/>
+        <w:drawing>
+          <wp:anchor distT="0" distB="0" distL="114300" distR="114300" simplePos="0" relativeHeight="251658240" behindDoc="1" locked="0" layoutInCell="1" allowOverlap="1" wp14:anchorId="02F233F7" wp14:editId="20C048EC">
+            <wp:simplePos x="0" y="0"/>
+            <wp:positionH relativeFrom="column">
+              <wp:posOffset>-123825</wp:posOffset>
+            </wp:positionH>
+            <wp:positionV relativeFrom="paragraph">
+              <wp:posOffset>-190500</wp:posOffset>
+            </wp:positionV>
+            <wp:extent cx="3376930" cy="2279650"/>
+            <wp:effectExtent l="19050" t="0" r="0" b="0"/>
+            <wp:wrapTight wrapText="bothSides">
+              <wp:wrapPolygon edited="0">
+                <wp:start x="-122" y="0"/>
+                <wp:lineTo x="-122" y="21480"/>
+                <wp:lineTo x="21568" y="21480"/>
+                <wp:lineTo x="21568" y="0"/>
+                <wp:lineTo x="-122" y="0"/>
+              </wp:wrapPolygon>
+            </wp:wrapTight>
+            <wp:docPr id="1" name="Picture 1"/>
+            <wp:cNvGraphicFramePr/>
+            <a:graphic xmlns:a="http://schemas.openxmlformats.org/drawingml/2006/main">
+              <a:graphicData uri="http://schemas.openxmlformats.org/drawingml/2006/picture">
+                <pic:pic xmlns:pic="http://schemas.openxmlformats.org/drawingml/2006/picture">
+                  <pic:nvPicPr>
+                    <pic:cNvPr id="1026" name="Picture 2"/>
+                    <pic:cNvPicPr>
+                      <a:picLocks noChangeAspect="1" noChangeArrowheads="1"/>
+                    </pic:cNvPicPr>
+                  </pic:nvPicPr>
+                  <pic:blipFill>
+                    <a:blip r:embed="rId5" cstate="print"/>
+                    <a:srcRect/>
+                    <a:stretch>
+                      <a:fillRect/>
+                    </a:stretch>
+                  </pic:blipFill>
+                  <pic:spPr bwMode="auto">
+                    <a:xfrm>
+                      <a:off x="0" y="0"/>
+                      <a:ext cx="3376930" cy="2279650"/>
+                    </a:xfrm>
+                    <a:prstGeom prst="rect">
+                      <a:avLst/>
+                    </a:prstGeom>
+                    <a:noFill/>
+                    <a:ln w="9525">
+                      <a:noFill/>
+                      <a:miter lim="800000"/>
+                      <a:headEnd/>
+                      <a:tailEnd/>
+                    </a:ln>
+                  </pic:spPr>
+                </pic:pic>
+              </a:graphicData>
+            </a:graphic>
+          </wp:anchor>
+        </w:drawing>
+      </w:r>
+      <w:r>
         <w:t>the treated AFDM is 149.8506. These to samples types having a closely similar mean and standard deviations shows there was no significant difference between AFDM of coarse particulate organic matter in the ethanol preserved and un-preserved samples.</w:t>
       </w:r>
       <w:r>
@@ -598,6 +680,100 @@
       </w:r>
     </w:p>
     <w:p>
+      <w:r>
+        <w:rPr>
+          <w:noProof/>
+        </w:rPr>
+        <w:drawing>
+          <wp:anchor distT="0" distB="0" distL="114300" distR="114300" simplePos="0" relativeHeight="251661312" behindDoc="1" locked="0" layoutInCell="1" allowOverlap="1" wp14:anchorId="0BBA5670" wp14:editId="0692C2DC">
+            <wp:simplePos x="0" y="0"/>
+            <wp:positionH relativeFrom="column">
+              <wp:posOffset>-445770</wp:posOffset>
+            </wp:positionH>
+            <wp:positionV relativeFrom="paragraph">
+              <wp:posOffset>1028700</wp:posOffset>
+            </wp:positionV>
+            <wp:extent cx="2999105" cy="1757045"/>
+            <wp:effectExtent l="19050" t="0" r="0" b="0"/>
+            <wp:wrapTight wrapText="bothSides">
+              <wp:wrapPolygon edited="0">
+                <wp:start x="-137" y="0"/>
+                <wp:lineTo x="-137" y="21311"/>
+                <wp:lineTo x="21541" y="21311"/>
+                <wp:lineTo x="21541" y="0"/>
+                <wp:lineTo x="-137" y="0"/>
+              </wp:wrapPolygon>
+            </wp:wrapTight>
+            <wp:docPr id="2" name="Picture 2"/>
+            <wp:cNvGraphicFramePr/>
+            <a:graphic xmlns:a="http://schemas.openxmlformats.org/drawingml/2006/main">
+              <a:graphicData uri="http://schemas.openxmlformats.org/drawingml/2006/picture">
+                <pic:pic xmlns:pic="http://schemas.openxmlformats.org/drawingml/2006/picture">
+                  <pic:nvPicPr>
+                    <pic:cNvPr id="2" name="Picture 2"/>
+                    <pic:cNvPicPr>
+                      <a:picLocks noChangeAspect="1" noChangeArrowheads="1"/>
+                    </pic:cNvPicPr>
+                  </pic:nvPicPr>
+                  <pic:blipFill>
+                    <a:blip r:embed="rId6" cstate="print"/>
+                    <a:srcRect/>
+                    <a:stretch>
+                      <a:fillRect/>
+                    </a:stretch>
+                  </pic:blipFill>
+                  <pic:spPr bwMode="auto">
+                    <a:xfrm>
+                      <a:off x="0" y="0"/>
+                      <a:ext cx="2999105" cy="1757045"/>
+                    </a:xfrm>
+                    <a:prstGeom prst="rect">
+                      <a:avLst/>
+                    </a:prstGeom>
+                    <a:noFill/>
+                    <a:ln w="9525">
+                      <a:noFill/>
+                      <a:miter lim="800000"/>
+                      <a:headEnd/>
+                      <a:tailEnd/>
+                    </a:ln>
+                  </pic:spPr>
+                </pic:pic>
+              </a:graphicData>
+            </a:graphic>
+          </wp:anchor>
+        </w:drawing>
+      </w:r>
+      <w:r>
+        <w:rPr>
+          <w:noProof/>
+          <w:lang w:eastAsia="zh-TW"/>
+        </w:rPr>
+        <w:pict w14:anchorId="474A1FED">
+          <v:shapetype id="_x0000_t202" coordsize="21600,21600" o:spt="202" path="m0,0l0,21600,21600,21600,21600,0xe">
+            <v:stroke joinstyle="miter"/>
+            <v:path gradientshapeok="t" o:connecttype="rect"/>
+          </v:shapetype>
+          <v:shape id="_x0000_s1027" type="#_x0000_t202" style="position:absolute;margin-left:-261.95pt;margin-top:16.05pt;width:246.2pt;height:58.45pt;z-index:-251656192;mso-position-horizontal-relative:text;mso-position-vertical-relative:text;mso-width-relative:margin;mso-height-relative:margin" wrapcoords="-87 -147 -87 21453 21687 21453 21687 -147 -87 -147">
+            <v:textbox>
+              <w:txbxContent>
+                <w:p>
+                  <w:r>
+                    <w:rPr>
+                      <w:b/>
+                    </w:rPr>
+                    <w:t>Figure 1.</w:t>
+                  </w:r>
+                  <w:r>
+                    <w:t xml:space="preserve"> This graph shows there was no significant difference between the AFDM of the CPOM in the ethanol preserved and un-preserved.</w:t>
+                  </w:r>
+                </w:p>
+              </w:txbxContent>
+            </v:textbox>
+            <w10:wrap type="tight"/>
+          </v:shape>
+        </w:pict>
+      </w:r>
       <w:r>
         <w:tab/>
         <w:t xml:space="preserve">Samples that were taken near shore have significantly greater coarse particulate organic matter density than those taken near the middle of the transect (Fig. 2). The near shore samples also had a greater inorganic fraction of coarse </w:t>
@@ -632,6 +808,96 @@
     </w:p>
     <w:p>
       <w:r>
+        <w:rPr>
+          <w:noProof/>
+        </w:rPr>
+        <w:drawing>
+          <wp:anchor distT="0" distB="0" distL="114300" distR="114300" simplePos="0" relativeHeight="251664384" behindDoc="1" locked="0" layoutInCell="1" allowOverlap="1" wp14:anchorId="01B7B52C" wp14:editId="7FAE05F0">
+            <wp:simplePos x="0" y="0"/>
+            <wp:positionH relativeFrom="column">
+              <wp:posOffset>-123825</wp:posOffset>
+            </wp:positionH>
+            <wp:positionV relativeFrom="paragraph">
+              <wp:posOffset>1490980</wp:posOffset>
+            </wp:positionV>
+            <wp:extent cx="2462530" cy="1685925"/>
+            <wp:effectExtent l="19050" t="0" r="0" b="0"/>
+            <wp:wrapTight wrapText="bothSides">
+              <wp:wrapPolygon edited="0">
+                <wp:start x="-167" y="0"/>
+                <wp:lineTo x="-167" y="21478"/>
+                <wp:lineTo x="21555" y="21478"/>
+                <wp:lineTo x="21555" y="0"/>
+                <wp:lineTo x="-167" y="0"/>
+              </wp:wrapPolygon>
+            </wp:wrapTight>
+            <wp:docPr id="3" name="Picture 3"/>
+            <wp:cNvGraphicFramePr/>
+            <a:graphic xmlns:a="http://schemas.openxmlformats.org/drawingml/2006/main">
+              <a:graphicData uri="http://schemas.openxmlformats.org/drawingml/2006/picture">
+                <pic:pic xmlns:pic="http://schemas.openxmlformats.org/drawingml/2006/picture">
+                  <pic:nvPicPr>
+                    <pic:cNvPr id="4" name="Picture 2"/>
+                    <pic:cNvPicPr>
+                      <a:picLocks noChangeAspect="1" noChangeArrowheads="1"/>
+                    </pic:cNvPicPr>
+                  </pic:nvPicPr>
+                  <pic:blipFill>
+                    <a:blip r:embed="rId7" cstate="print"/>
+                    <a:srcRect/>
+                    <a:stretch>
+                      <a:fillRect/>
+                    </a:stretch>
+                  </pic:blipFill>
+                  <pic:spPr bwMode="auto">
+                    <a:xfrm>
+                      <a:off x="0" y="0"/>
+                      <a:ext cx="2462530" cy="1685925"/>
+                    </a:xfrm>
+                    <a:prstGeom prst="rect">
+                      <a:avLst/>
+                    </a:prstGeom>
+                    <a:noFill/>
+                    <a:ln w="9525">
+                      <a:noFill/>
+                      <a:miter lim="800000"/>
+                      <a:headEnd/>
+                      <a:tailEnd/>
+                    </a:ln>
+                  </pic:spPr>
+                </pic:pic>
+              </a:graphicData>
+            </a:graphic>
+          </wp:anchor>
+        </w:drawing>
+      </w:r>
+      <w:r>
+        <w:rPr>
+          <w:noProof/>
+          <w:lang w:eastAsia="zh-TW"/>
+        </w:rPr>
+        <w:pict w14:anchorId="5226C7CB">
+          <v:shape id="_x0000_s1028" type="#_x0000_t202" style="position:absolute;margin-left:230.9pt;margin-top:52.9pt;width:229.1pt;height:66.95pt;z-index:-251653120;mso-position-horizontal-relative:text;mso-position-vertical-relative:text;mso-width-relative:margin;mso-height-relative:margin" wrapcoords="-77 -204 -77 21396 21677 21396 21677 -204 -77 -204">
+            <v:textbox>
+              <w:txbxContent>
+                <w:p>
+                  <w:r>
+                    <w:rPr>
+                      <w:b/>
+                    </w:rPr>
+                    <w:t>Figure 2.</w:t>
+                  </w:r>
+                  <w:r>
+                    <w:t xml:space="preserve"> The figure shows the effect location has on CPOM density. Samples taken near shore have a greater CPOM density. </w:t>
+                  </w:r>
+                </w:p>
+              </w:txbxContent>
+            </v:textbox>
+            <w10:wrap type="tight"/>
+          </v:shape>
+        </w:pict>
+      </w:r>
+      <w:r>
         <w:t>Significantly no difference being shown in the AFDM or the inorganic fraction between the unpreserved and preserved samples leads to the conclusion that there is no effect of ethanol. The samples were taken in mid-June which results in older leaf litter being s</w:t>
       </w:r>
       <w:r>
@@ -660,8 +926,38 @@
     </w:p>
     <w:p>
       <w:r>
+        <w:rPr>
+          <w:noProof/>
+          <w:lang w:eastAsia="zh-TW"/>
+        </w:rPr>
+        <w:pict w14:anchorId="34CB8E0A">
+          <v:shape id="_x0000_s1029" type="#_x0000_t202" style="position:absolute;margin-left:-198.65pt;margin-top:28.7pt;width:221.95pt;height:96.3pt;z-index:-251650048;mso-width-relative:margin;mso-height-relative:margin" wrapcoords="-87 -147 -87 21453 21687 21453 21687 -147 -87 -147">
+            <v:textbox>
+              <w:txbxContent>
+                <w:p>
+                  <w:r>
+                    <w:rPr>
+                      <w:b/>
+                    </w:rPr>
+                    <w:t>Figure 3.</w:t>
+                  </w:r>
+                  <w:r>
+                    <w:t xml:space="preserve"> This figure shows the comparison of location and inorganic fraction of coarse sediment. The inorganic fraction was greater in samples taken closer to shore. However, one sample from the open portion of the lake had the highest inorganic fraction.</w:t>
+                  </w:r>
+                </w:p>
+              </w:txbxContent>
+            </v:textbox>
+            <w10:wrap type="tight"/>
+          </v:shape>
+        </w:pict>
+      </w:r>
+      <w:r>
         <w:tab/>
-        <w:t>Location within lake was shown to affect the AFDM and inorganic fraction, and this is due to where leaves travel in the lake (Fig. 2). In the open water, CPOM was not as abundant as near shore locations. This difference resulted in a higher inorganic fraction among the near shore locations than the open locations (Fig. 3).</w:t>
+        <w:t xml:space="preserve">Location within lake was shown to affect the AFDM and inorganic fraction, and this is due to where leaves travel in the lake (Fig. 2). In the open water, CPOM was not as abundant as near shore locations. This difference resulted in a higher inorganic fraction </w:t>
+      </w:r>
+      <w:r>
+        <w:lastRenderedPageBreak/>
+        <w:t>among the near shore locations than the open locations (Fig. 3).</w:t>
       </w:r>
     </w:p>
     <w:p>
@@ -681,7 +977,6 @@
     </w:p>
     <w:p>
       <w:proofErr w:type="spellStart"/>
-      <w:proofErr w:type="gramStart"/>
       <w:r>
         <w:t>Batzer</w:t>
       </w:r>
@@ -695,11 +990,7 @@
       </w:r>
       <w:proofErr w:type="spellEnd"/>
       <w:r>
-        <w:t>, B. (2007).</w:t>
-      </w:r>
-      <w:proofErr w:type="gramEnd"/>
-      <w:r>
-        <w:t xml:space="preserve"> Running head: Influence of litter on pond invertebrates. </w:t>
+        <w:t xml:space="preserve">, B. (2007). Running head: Influence of litter on pond invertebrates. </w:t>
       </w:r>
       <w:r>
         <w:rPr>
@@ -724,28 +1015,15 @@
     </w:p>
     <w:p>
       <w:proofErr w:type="spellStart"/>
-      <w:proofErr w:type="gramStart"/>
       <w:r>
         <w:t>Bohman</w:t>
       </w:r>
       <w:proofErr w:type="spellEnd"/>
       <w:r>
-        <w:t>, I., &amp; Herrmann, J. (2006).</w:t>
-      </w:r>
-      <w:proofErr w:type="gramEnd"/>
-      <w:r>
-        <w:t xml:space="preserve"> The timing of winter-growing shredder species and leaf litter turnover rate in an</w:t>
-      </w:r>
-      <w:r>
-        <w:t xml:space="preserve"> </w:t>
-      </w:r>
-      <w:proofErr w:type="spellStart"/>
-      <w:r>
-        <w:t>oligotrophic</w:t>
-      </w:r>
-      <w:proofErr w:type="spellEnd"/>
-      <w:r>
-        <w:t xml:space="preserve"> lake, SE Sweden. </w:t>
+        <w:t>, I., &amp; Herrmann, J. (2006). The timing of winter-growing shredder species and leaf litter turnover rate in an</w:t>
+      </w:r>
+      <w:r>
+        <w:t xml:space="preserve"> oligotrophic lake, SE Sweden. </w:t>
       </w:r>
       <w:proofErr w:type="spellStart"/>
       <w:r>
@@ -822,253 +1100,229 @@
     </w:p>
     <w:p>
       <w:proofErr w:type="spellStart"/>
+      <w:r>
+        <w:t>Brainard</w:t>
+      </w:r>
+      <w:proofErr w:type="spellEnd"/>
+      <w:r>
+        <w:t xml:space="preserve">, A., &amp; Fairchild, G. (2012). Sediment characteristics and accumulation rates in constructed ponds. </w:t>
+      </w:r>
+      <w:r>
+        <w:rPr>
+          <w:i/>
+          <w:iCs/>
+        </w:rPr>
+        <w:t>Journal of Soil and Water Conservation, 67</w:t>
+      </w:r>
+      <w:r>
+        <w:t xml:space="preserve">(5), </w:t>
+      </w:r>
+      <w:r>
+        <w:t>425-432.</w:t>
+      </w:r>
+    </w:p>
+    <w:p>
+      <w:r>
+        <w:t xml:space="preserve">Cummins, K. W. (1974). </w:t>
+      </w:r>
       <w:proofErr w:type="gramStart"/>
       <w:r>
-        <w:t>Brainard</w:t>
-      </w:r>
-      <w:proofErr w:type="spellEnd"/>
-      <w:r>
-        <w:t>, A., &amp; Fairchild, G. (2012).</w:t>
+        <w:t>Structure and function of stream ecosystems.</w:t>
       </w:r>
       <w:proofErr w:type="gramEnd"/>
       <w:r>
-        <w:t xml:space="preserve"> Sediment characteristics and accumulation rates in constructed ponds. </w:t>
-      </w:r>
-      <w:r>
-        <w:rPr>
-          <w:i/>
-          <w:iCs/>
-        </w:rPr>
-        <w:t>Journal of Soil and Water Conservation, 67</w:t>
-      </w:r>
-      <w:r>
-        <w:t xml:space="preserve">(5), </w:t>
-      </w:r>
-      <w:r>
-        <w:t>425-432.</w:t>
-      </w:r>
-    </w:p>
-    <w:p>
-      <w:r>
-        <w:t xml:space="preserve">Cummins, K. W. (1974). </w:t>
+        <w:t xml:space="preserve"> </w:t>
+      </w:r>
+      <w:proofErr w:type="spellStart"/>
+      <w:r>
+        <w:rPr>
+          <w:i/>
+          <w:iCs/>
+        </w:rPr>
+        <w:t>BioScience</w:t>
+      </w:r>
+      <w:proofErr w:type="spellEnd"/>
+      <w:r>
+        <w:t xml:space="preserve">, </w:t>
+      </w:r>
+      <w:r>
+        <w:rPr>
+          <w:i/>
+          <w:iCs/>
+        </w:rPr>
+        <w:t>24</w:t>
+      </w:r>
+      <w:r>
+        <w:t>(11), 631-641</w:t>
+      </w:r>
+    </w:p>
+    <w:p>
+      <w:r>
+        <w:t xml:space="preserve">Francis, T. (2007). </w:t>
       </w:r>
       <w:proofErr w:type="gramStart"/>
       <w:r>
-        <w:t>Structure and function of stream ecosystems.</w:t>
+        <w:t xml:space="preserve">Effects of urbanization on the dynamics of organic sediments in </w:t>
+      </w:r>
+      <w:proofErr w:type="spellStart"/>
+      <w:r>
+        <w:t>temprate</w:t>
+      </w:r>
+      <w:proofErr w:type="spellEnd"/>
+      <w:r>
+        <w:t xml:space="preserve"> lakes.</w:t>
       </w:r>
       <w:proofErr w:type="gramEnd"/>
       <w:r>
         <w:t xml:space="preserve"> </w:t>
       </w:r>
-      <w:proofErr w:type="spellStart"/>
-      <w:r>
-        <w:rPr>
-          <w:i/>
-          <w:iCs/>
-        </w:rPr>
-        <w:t>BioScience</w:t>
-      </w:r>
-      <w:proofErr w:type="spellEnd"/>
-      <w:r>
-        <w:t xml:space="preserve">, </w:t>
-      </w:r>
-      <w:r>
-        <w:rPr>
-          <w:i/>
-          <w:iCs/>
-        </w:rPr>
-        <w:t>24</w:t>
-      </w:r>
-      <w:r>
-        <w:t>(11), 631-641</w:t>
-      </w:r>
-    </w:p>
-    <w:p>
+      <w:r>
+        <w:rPr>
+          <w:i/>
+          <w:iCs/>
+        </w:rPr>
+        <w:t>Ecosystems, 10</w:t>
+      </w:r>
+      <w:r>
+        <w:t>(7), 1057-1068.</w:t>
+      </w:r>
+    </w:p>
+    <w:p>
+      <w:proofErr w:type="spellStart"/>
+      <w:r>
+        <w:t>Freschet</w:t>
+      </w:r>
+      <w:proofErr w:type="spellEnd"/>
+      <w:r>
+        <w:t xml:space="preserve">, G. (2012). Multiple mechanisms for trait effect on litter decomposition: moving beyond home-field advantage with a new hypothesis. </w:t>
+      </w:r>
+      <w:r>
+        <w:rPr>
+          <w:i/>
+          <w:iCs/>
+        </w:rPr>
+        <w:t xml:space="preserve">Journal of </w:t>
+      </w:r>
+      <w:r>
+        <w:rPr>
+          <w:i/>
+          <w:iCs/>
+        </w:rPr>
+        <w:t>Ecology, 100</w:t>
+      </w:r>
+      <w:r>
+        <w:t>, 619-630.</w:t>
+      </w:r>
+    </w:p>
+    <w:p>
+      <w:r>
+        <w:t xml:space="preserve">Hansen, K. (1998). The impact of </w:t>
+      </w:r>
+      <w:proofErr w:type="spellStart"/>
+      <w:r>
+        <w:rPr>
+          <w:i/>
+          <w:iCs/>
+        </w:rPr>
+        <w:t>Chironomus</w:t>
+      </w:r>
+      <w:proofErr w:type="spellEnd"/>
+      <w:r>
+        <w:rPr>
+          <w:i/>
+          <w:iCs/>
+        </w:rPr>
+        <w:t xml:space="preserve"> </w:t>
+      </w:r>
+      <w:proofErr w:type="spellStart"/>
+      <w:r>
+        <w:rPr>
+          <w:i/>
+          <w:iCs/>
+        </w:rPr>
+        <w:t>plumosus</w:t>
+      </w:r>
+      <w:proofErr w:type="spellEnd"/>
+      <w:r>
+        <w:rPr>
+          <w:i/>
+          <w:iCs/>
+        </w:rPr>
+        <w:t xml:space="preserve"> </w:t>
+      </w:r>
+      <w:r>
+        <w:t>larvae on organic matter decay and</w:t>
+      </w:r>
+      <w:r>
+        <w:rPr>
+          <w:i/>
+          <w:iCs/>
+        </w:rPr>
+        <w:t xml:space="preserve"> </w:t>
+      </w:r>
+      <w:r>
+        <w:t xml:space="preserve">nutrient (N, P) exchange in </w:t>
+      </w:r>
       <w:proofErr w:type="gramStart"/>
       <w:r>
-        <w:t>Francis, T. (2007).</w:t>
+        <w:t>a s</w:t>
+      </w:r>
+      <w:r>
+        <w:t>hallow</w:t>
       </w:r>
       <w:proofErr w:type="gramEnd"/>
       <w:r>
+        <w:t xml:space="preserve"> eutrophic lake sediment </w:t>
+      </w:r>
+      <w:r>
+        <w:t xml:space="preserve">following a phytoplankton sedimentation. </w:t>
+      </w:r>
+      <w:proofErr w:type="spellStart"/>
+      <w:r>
+        <w:rPr>
+          <w:i/>
+          <w:iCs/>
+        </w:rPr>
+        <w:t>Hydrobiologia</w:t>
+      </w:r>
+      <w:proofErr w:type="spellEnd"/>
+      <w:r>
+        <w:rPr>
+          <w:i/>
+          <w:iCs/>
+        </w:rPr>
+        <w:t>, 364</w:t>
+      </w:r>
+      <w:r>
+        <w:t>, 65-74.</w:t>
+      </w:r>
+    </w:p>
+    <w:p>
+      <w:r>
+        <w:t xml:space="preserve">Li, A., &amp; Dudgeon, D. (2008). </w:t>
+      </w:r>
+      <w:proofErr w:type="gramStart"/>
+      <w:r>
+        <w:t xml:space="preserve">Food resources of shredders and other benthic </w:t>
+      </w:r>
+      <w:proofErr w:type="spellStart"/>
+      <w:r>
+        <w:t>macroinvertebrates</w:t>
+      </w:r>
+      <w:proofErr w:type="spellEnd"/>
+      <w:r>
+        <w:t xml:space="preserve"> in relation to shading co</w:t>
+      </w:r>
+      <w:r>
+        <w:t xml:space="preserve">nditions in tropical Hong Kong </w:t>
+      </w:r>
+      <w:r>
+        <w:t>streams.</w:t>
+      </w:r>
+      <w:proofErr w:type="gramEnd"/>
+      <w:r>
         <w:t xml:space="preserve"> </w:t>
       </w:r>
-      <w:proofErr w:type="gramStart"/>
-      <w:r>
-        <w:t xml:space="preserve">Effects of urbanization on the dynamics of organic sediments in </w:t>
-      </w:r>
-      <w:proofErr w:type="spellStart"/>
-      <w:r>
-        <w:t>temprate</w:t>
-      </w:r>
-      <w:proofErr w:type="spellEnd"/>
-      <w:r>
-        <w:t xml:space="preserve"> lakes.</w:t>
-      </w:r>
-      <w:proofErr w:type="gramEnd"/>
-      <w:r>
-        <w:t xml:space="preserve"> </w:t>
-      </w:r>
-      <w:r>
-        <w:rPr>
-          <w:i/>
-          <w:iCs/>
-        </w:rPr>
-        <w:t>Ecosystems, 10</w:t>
-      </w:r>
-      <w:r>
-        <w:t>(7), 1057-1068.</w:t>
-      </w:r>
-    </w:p>
-    <w:p>
-      <w:proofErr w:type="spellStart"/>
-      <w:r>
-        <w:lastRenderedPageBreak/>
-        <w:t>Freschet</w:t>
-      </w:r>
-      <w:proofErr w:type="spellEnd"/>
-      <w:r>
-        <w:t xml:space="preserve">, G. (2012). Multiple mechanisms for trait effect on litter decomposition: moving beyond home-field advantage with a new hypothesis. </w:t>
-      </w:r>
-      <w:r>
-        <w:rPr>
-          <w:i/>
-          <w:iCs/>
-        </w:rPr>
-        <w:t xml:space="preserve">Journal of </w:t>
-      </w:r>
-      <w:r>
-        <w:rPr>
-          <w:i/>
-          <w:iCs/>
-        </w:rPr>
-        <w:t>Ecology, 100</w:t>
-      </w:r>
-      <w:r>
-        <w:t>, 619-630.</w:t>
-      </w:r>
-    </w:p>
-    <w:p>
-      <w:r>
-        <w:t xml:space="preserve">Hansen, K. (1998). The impact of </w:t>
-      </w:r>
-      <w:proofErr w:type="spellStart"/>
-      <w:r>
-        <w:rPr>
-          <w:i/>
-          <w:iCs/>
-        </w:rPr>
-        <w:t>Chironomus</w:t>
-      </w:r>
-      <w:proofErr w:type="spellEnd"/>
-      <w:r>
-        <w:rPr>
-          <w:i/>
-          <w:iCs/>
-        </w:rPr>
-        <w:t xml:space="preserve"> </w:t>
-      </w:r>
-      <w:proofErr w:type="spellStart"/>
-      <w:r>
-        <w:rPr>
-          <w:i/>
-          <w:iCs/>
-        </w:rPr>
-        <w:t>plumosus</w:t>
-      </w:r>
-      <w:proofErr w:type="spellEnd"/>
-      <w:r>
-        <w:rPr>
-          <w:i/>
-          <w:iCs/>
-        </w:rPr>
-        <w:t xml:space="preserve"> </w:t>
-      </w:r>
-      <w:r>
-        <w:t>larvae on organic matter decay and</w:t>
-      </w:r>
-      <w:r>
-        <w:rPr>
-          <w:i/>
-          <w:iCs/>
-        </w:rPr>
-        <w:t xml:space="preserve"> </w:t>
-      </w:r>
-      <w:r>
-        <w:t>nutrient (N, P) exchange in a s</w:t>
-      </w:r>
-      <w:r>
-        <w:t xml:space="preserve">hallow </w:t>
-      </w:r>
-      <w:proofErr w:type="spellStart"/>
-      <w:r>
-        <w:t>eutrophic</w:t>
-      </w:r>
-      <w:proofErr w:type="spellEnd"/>
-      <w:r>
-        <w:t xml:space="preserve"> lake sediment </w:t>
-      </w:r>
-      <w:r>
-        <w:t xml:space="preserve">following </w:t>
-      </w:r>
-      <w:proofErr w:type="gramStart"/>
-      <w:r>
-        <w:t>a phytoplankton</w:t>
-      </w:r>
-      <w:proofErr w:type="gramEnd"/>
-      <w:r>
-        <w:t xml:space="preserve"> sedimentation. </w:t>
-      </w:r>
-      <w:proofErr w:type="spellStart"/>
-      <w:r>
-        <w:rPr>
-          <w:i/>
-          <w:iCs/>
-        </w:rPr>
-        <w:t>Hydrobiologia</w:t>
-      </w:r>
-      <w:proofErr w:type="spellEnd"/>
-      <w:r>
-        <w:rPr>
-          <w:i/>
-          <w:iCs/>
-        </w:rPr>
-        <w:t>, 364</w:t>
-      </w:r>
-      <w:r>
-        <w:t>, 65-74.</w:t>
-      </w:r>
-    </w:p>
-    <w:p>
-      <w:proofErr w:type="gramStart"/>
-      <w:r>
-        <w:t>Li, A., &amp; Dudgeon, D. (2008).</w:t>
-      </w:r>
-      <w:proofErr w:type="gramEnd"/>
-      <w:r>
-        <w:t xml:space="preserve"> </w:t>
-      </w:r>
-      <w:proofErr w:type="gramStart"/>
-      <w:r>
-        <w:t xml:space="preserve">Food resources of shredders and other benthic </w:t>
-      </w:r>
-      <w:proofErr w:type="spellStart"/>
-      <w:r>
-        <w:t>macroinvertebrates</w:t>
-      </w:r>
-      <w:proofErr w:type="spellEnd"/>
-      <w:r>
-        <w:t xml:space="preserve"> in relation to shading co</w:t>
-      </w:r>
-      <w:r>
-        <w:t xml:space="preserve">nditions in tropical Hong Kong </w:t>
-      </w:r>
-      <w:r>
-        <w:t>streams.</w:t>
-      </w:r>
-      <w:proofErr w:type="gramEnd"/>
-      <w:r>
-        <w:t xml:space="preserve"> </w:t>
-      </w:r>
       <w:r>
         <w:rPr>
           <w:i/>
@@ -1082,7 +1336,6 @@
     </w:p>
     <w:p>
       <w:proofErr w:type="spellStart"/>
-      <w:proofErr w:type="gramStart"/>
       <w:r>
         <w:t>Mancinelli</w:t>
       </w:r>
@@ -1096,11 +1349,7 @@
       </w:r>
       <w:proofErr w:type="spellEnd"/>
       <w:r>
-        <w:t>, M. (2002).</w:t>
-      </w:r>
-      <w:proofErr w:type="gramEnd"/>
-      <w:r>
-        <w:t xml:space="preserve"> </w:t>
+        <w:t xml:space="preserve">, M. (2002). </w:t>
       </w:r>
       <w:proofErr w:type="gramStart"/>
       <w:r>
@@ -1263,15 +1512,7 @@
       </w:r>
       <w:proofErr w:type="gramStart"/>
       <w:r>
-        <w:t xml:space="preserve">Detritus, </w:t>
-      </w:r>
-      <w:proofErr w:type="spellStart"/>
-      <w:r>
-        <w:t>trophic</w:t>
-      </w:r>
-      <w:proofErr w:type="spellEnd"/>
-      <w:r>
-        <w:t xml:space="preserve"> dynamics and biodiversity.</w:t>
+        <w:t>Detritus, trophic dynamics and biodiversity.</w:t>
       </w:r>
       <w:proofErr w:type="gramEnd"/>
       <w:r>
@@ -1350,211 +1591,194 @@
       </w:r>
     </w:p>
     <w:p>
+      <w:r>
+        <w:t xml:space="preserve">Pabst, S. &amp; </w:t>
+      </w:r>
+      <w:proofErr w:type="spellStart"/>
+      <w:r>
+        <w:t>Scheifhacken</w:t>
+      </w:r>
+      <w:proofErr w:type="spellEnd"/>
+      <w:r>
+        <w:t xml:space="preserve">, N. (2008). Leaf litter degradation in the wave impact of a pre-alpine lake. </w:t>
+      </w:r>
+      <w:proofErr w:type="spellStart"/>
+      <w:r>
+        <w:rPr>
+          <w:i/>
+          <w:iCs/>
+        </w:rPr>
+        <w:t>Hydrobiologia</w:t>
+      </w:r>
+      <w:proofErr w:type="spellEnd"/>
+      <w:r>
+        <w:rPr>
+          <w:i/>
+          <w:iCs/>
+        </w:rPr>
+        <w:t>, 613</w:t>
+      </w:r>
+      <w:r>
+        <w:t>, 117-131.</w:t>
+      </w:r>
+    </w:p>
+    <w:p>
+      <w:proofErr w:type="spellStart"/>
       <w:proofErr w:type="gramStart"/>
       <w:r>
-        <w:t xml:space="preserve">Pabst, S. &amp; </w:t>
-      </w:r>
-      <w:proofErr w:type="spellStart"/>
-      <w:r>
-        <w:t>Scheifhacken</w:t>
-      </w:r>
-      <w:proofErr w:type="spellEnd"/>
-      <w:r>
-        <w:t>, N. (2008).</w:t>
+        <w:t>Pye</w:t>
+      </w:r>
+      <w:proofErr w:type="spellEnd"/>
+      <w:r>
+        <w:t>, M., &amp; Vaughan, I. (2012).</w:t>
       </w:r>
       <w:proofErr w:type="gramEnd"/>
       <w:r>
+        <w:t xml:space="preserve"> Episodic acidification affects the breakdown and invertebra</w:t>
+      </w:r>
+      <w:r>
+        <w:t xml:space="preserve">te </w:t>
+      </w:r>
+      <w:proofErr w:type="spellStart"/>
+      <w:r>
+        <w:t>colonisation</w:t>
+      </w:r>
+      <w:proofErr w:type="spellEnd"/>
+      <w:r>
+        <w:t xml:space="preserve"> of oak litter. </w:t>
+      </w:r>
+      <w:r>
+        <w:rPr>
+          <w:i/>
+          <w:iCs/>
+        </w:rPr>
+        <w:t>Freshwater Ecology</w:t>
+      </w:r>
+      <w:r>
+        <w:t xml:space="preserve">, </w:t>
+      </w:r>
+      <w:r>
+        <w:rPr>
+          <w:i/>
+          <w:iCs/>
+        </w:rPr>
+        <w:t>57</w:t>
+      </w:r>
+      <w:r>
+        <w:t>, 2318-</w:t>
+      </w:r>
+      <w:r>
+        <w:t>2329.</w:t>
+      </w:r>
+    </w:p>
+    <w:p>
+      <w:proofErr w:type="spellStart"/>
+      <w:r>
+        <w:lastRenderedPageBreak/>
+        <w:t>Stenert</w:t>
+      </w:r>
+      <w:proofErr w:type="spellEnd"/>
+      <w:r>
+        <w:t xml:space="preserve">, C. (2012), Negative effects of exotic pine invasion on </w:t>
+      </w:r>
+      <w:proofErr w:type="spellStart"/>
+      <w:r>
+        <w:t>macroinvertebrate</w:t>
+      </w:r>
+      <w:proofErr w:type="spellEnd"/>
+      <w:r>
+        <w:t xml:space="preserve"> communities in southern Brazil coastal ponds. </w:t>
+      </w:r>
+      <w:r>
+        <w:rPr>
+          <w:i/>
+          <w:iCs/>
+        </w:rPr>
+        <w:t xml:space="preserve">Marine and Freshwater </w:t>
+      </w:r>
+      <w:r>
+        <w:rPr>
+          <w:i/>
+          <w:iCs/>
+        </w:rPr>
+        <w:t>Research, 63</w:t>
+      </w:r>
+      <w:r>
+        <w:t>, 283-292.</w:t>
+      </w:r>
+    </w:p>
+    <w:p>
+      <w:r>
+        <w:t xml:space="preserve">Stewart, J., &amp; Downing, J. (2008). </w:t>
+      </w:r>
+      <w:proofErr w:type="spellStart"/>
+      <w:r>
+        <w:t>Macroinvertebrate</w:t>
+      </w:r>
+      <w:proofErr w:type="spellEnd"/>
+      <w:r>
+        <w:t xml:space="preserve"> communities and environmental conditions in recently constructed wetlands. </w:t>
+      </w:r>
+      <w:r>
+        <w:rPr>
+          <w:i/>
+          <w:iCs/>
+        </w:rPr>
+        <w:t>Wetlands, 28</w:t>
+      </w:r>
+      <w:r>
+        <w:t>(1), 141-150.</w:t>
+      </w:r>
+    </w:p>
+    <w:p>
+      <w:proofErr w:type="spellStart"/>
+      <w:r>
+        <w:t>Szkokan-Emilson</w:t>
+      </w:r>
+      <w:proofErr w:type="spellEnd"/>
+      <w:proofErr w:type="gramStart"/>
+      <w:r>
+        <w:t>,  E</w:t>
+      </w:r>
+      <w:proofErr w:type="gramEnd"/>
+      <w:r>
+        <w:t xml:space="preserve">., </w:t>
+      </w:r>
+      <w:proofErr w:type="spellStart"/>
+      <w:r>
+        <w:t>Wesolek</w:t>
+      </w:r>
+      <w:proofErr w:type="spellEnd"/>
+      <w:r>
+        <w:t>, B., &amp; Gunn, J.  (2011)</w:t>
+      </w:r>
+      <w:proofErr w:type="gramStart"/>
+      <w:r>
+        <w:t xml:space="preserve">.  Terrestrial matter as subsides that aids in recovery of </w:t>
+      </w:r>
+      <w:proofErr w:type="spellStart"/>
+      <w:r>
+        <w:t>macroinvertebrates</w:t>
+      </w:r>
+      <w:proofErr w:type="spellEnd"/>
+      <w:r>
+        <w:t xml:space="preserve"> in industrial </w:t>
+      </w:r>
+      <w:proofErr w:type="spellStart"/>
+      <w:r>
+        <w:t>damanged</w:t>
+      </w:r>
+      <w:proofErr w:type="spellEnd"/>
+      <w:r>
         <w:t xml:space="preserve"> </w:t>
       </w:r>
-      <w:proofErr w:type="gramStart"/>
-      <w:r>
-        <w:t>Leaf litter degradation in the wave impact of a pre-alpine lake.</w:t>
+      <w:r>
+        <w:tab/>
+        <w:t>lakes.</w:t>
       </w:r>
       <w:proofErr w:type="gramEnd"/>
       <w:r>
         <w:t xml:space="preserve"> </w:t>
-      </w:r>
-      <w:proofErr w:type="spellStart"/>
-      <w:r>
-        <w:rPr>
-          <w:i/>
-          <w:iCs/>
-        </w:rPr>
-        <w:t>Hydrobiologia</w:t>
-      </w:r>
-      <w:proofErr w:type="spellEnd"/>
-      <w:r>
-        <w:rPr>
-          <w:i/>
-          <w:iCs/>
-        </w:rPr>
-        <w:t>, 613</w:t>
-      </w:r>
-      <w:r>
-        <w:t>, 117-131.</w:t>
-      </w:r>
-    </w:p>
-    <w:p>
-      <w:proofErr w:type="spellStart"/>
-      <w:proofErr w:type="gramStart"/>
-      <w:r>
-        <w:t>Pye</w:t>
-      </w:r>
-      <w:proofErr w:type="spellEnd"/>
-      <w:r>
-        <w:t>, M., &amp; Vaughan, I. (2012).</w:t>
-      </w:r>
-      <w:proofErr w:type="gramEnd"/>
-      <w:r>
-        <w:t xml:space="preserve"> Episodic acidification affects the breakdown and invertebra</w:t>
-      </w:r>
-      <w:r>
-        <w:t xml:space="preserve">te </w:t>
-      </w:r>
-      <w:proofErr w:type="spellStart"/>
-      <w:r>
-        <w:t>colonisation</w:t>
-      </w:r>
-      <w:proofErr w:type="spellEnd"/>
-      <w:r>
-        <w:t xml:space="preserve"> of oak litter. </w:t>
-      </w:r>
-      <w:r>
-        <w:rPr>
-          <w:i/>
-          <w:iCs/>
-        </w:rPr>
-        <w:t>Freshwater Ecology</w:t>
-      </w:r>
-      <w:r>
-        <w:t xml:space="preserve">, </w:t>
-      </w:r>
-      <w:r>
-        <w:rPr>
-          <w:i/>
-          <w:iCs/>
-        </w:rPr>
-        <w:t>57</w:t>
-      </w:r>
-      <w:r>
-        <w:t>, 2318-</w:t>
-      </w:r>
-      <w:r>
-        <w:t>2329.</w:t>
-      </w:r>
-    </w:p>
-    <w:p>
-      <w:proofErr w:type="spellStart"/>
-      <w:r>
-        <w:t>Stenert</w:t>
-      </w:r>
-      <w:proofErr w:type="spellEnd"/>
-      <w:r>
-        <w:t xml:space="preserve">, C. (2012), Negative effects of exotic pine invasion on </w:t>
-      </w:r>
-      <w:proofErr w:type="spellStart"/>
-      <w:r>
-        <w:t>macroinvertebrate</w:t>
-      </w:r>
-      <w:proofErr w:type="spellEnd"/>
-      <w:r>
-        <w:t xml:space="preserve"> communities in southern Brazil coastal ponds. </w:t>
-      </w:r>
-      <w:r>
-        <w:rPr>
-          <w:i/>
-          <w:iCs/>
-        </w:rPr>
-        <w:t xml:space="preserve">Marine and Freshwater </w:t>
-      </w:r>
-      <w:r>
-        <w:rPr>
-          <w:i/>
-          <w:iCs/>
-        </w:rPr>
-        <w:t>Research, 63</w:t>
-      </w:r>
-      <w:r>
-        <w:t>, 283-292.</w:t>
-      </w:r>
-    </w:p>
-    <w:p>
-      <w:proofErr w:type="gramStart"/>
-      <w:r>
-        <w:t>Stewart, J., &amp; Downing, J. (2008).</w:t>
-      </w:r>
-      <w:proofErr w:type="gramEnd"/>
-      <w:r>
-        <w:t xml:space="preserve"> </w:t>
-      </w:r>
-      <w:proofErr w:type="spellStart"/>
-      <w:r>
-        <w:t>Macroinvertebrate</w:t>
-      </w:r>
-      <w:proofErr w:type="spellEnd"/>
-      <w:r>
-        <w:t xml:space="preserve"> communities and environmental conditions in recently constructed wetlands. </w:t>
-      </w:r>
-      <w:r>
-        <w:rPr>
-          <w:i/>
-          <w:iCs/>
-        </w:rPr>
-        <w:t>Wetlands, 28</w:t>
-      </w:r>
-      <w:r>
-        <w:t>(1), 141-150.</w:t>
-      </w:r>
-    </w:p>
-    <w:p>
-      <w:proofErr w:type="spellStart"/>
-      <w:r>
-        <w:t>Szkokan-Emilson</w:t>
-      </w:r>
-      <w:proofErr w:type="spellEnd"/>
-      <w:proofErr w:type="gramStart"/>
-      <w:r>
-        <w:t>,  E</w:t>
-      </w:r>
-      <w:proofErr w:type="gramEnd"/>
-      <w:r>
-        <w:t xml:space="preserve">., </w:t>
-      </w:r>
-      <w:proofErr w:type="spellStart"/>
-      <w:r>
-        <w:t>Wesolek</w:t>
-      </w:r>
-      <w:proofErr w:type="spellEnd"/>
-      <w:r>
-        <w:t>, B., &amp; Gunn, J.  (2011)</w:t>
-      </w:r>
-      <w:proofErr w:type="gramStart"/>
-      <w:r>
-        <w:t>.  Terrestrial</w:t>
-      </w:r>
-      <w:proofErr w:type="gramEnd"/>
-      <w:r>
-        <w:t xml:space="preserve"> matter as subsides that aids in recovery of </w:t>
-      </w:r>
-      <w:proofErr w:type="spellStart"/>
-      <w:r>
-        <w:t>macroinvertebrates</w:t>
-      </w:r>
-      <w:proofErr w:type="spellEnd"/>
-      <w:r>
-        <w:t xml:space="preserve"> in industrial </w:t>
-      </w:r>
-      <w:proofErr w:type="spellStart"/>
-      <w:r>
-        <w:t>damanged</w:t>
-      </w:r>
-      <w:proofErr w:type="spellEnd"/>
-      <w:r>
-        <w:t xml:space="preserve"> </w:t>
-      </w:r>
-      <w:r>
-        <w:tab/>
-        <w:t xml:space="preserve">lakes. </w:t>
       </w:r>
       <w:r>
         <w:rPr>
@@ -1591,7 +1815,7 @@
 </file>
 
 <file path=word/styles.xml><?xml version="1.0" encoding="utf-8"?>
-<w:styles xmlns:r="http://schemas.openxmlformats.org/officeDocument/2006/relationships" xmlns:w="http://schemas.openxmlformats.org/wordprocessingml/2006/main">
+<w:styles xmlns:mc="http://schemas.openxmlformats.org/markup-compatibility/2006" xmlns:r="http://schemas.openxmlformats.org/officeDocument/2006/relationships" xmlns:w="http://schemas.openxmlformats.org/wordprocessingml/2006/main" xmlns:w14="http://schemas.microsoft.com/office/word/2010/wordml" mc:Ignorable="w14">
   <w:docDefaults>
     <w:rPrDefault>
       <w:rPr>
@@ -1607,7 +1831,7 @@
       </w:pPr>
     </w:pPrDefault>
   </w:docDefaults>
-  <w:latentStyles w:defLockedState="0" w:defUIPriority="99" w:defSemiHidden="1" w:defUnhideWhenUsed="1" w:defQFormat="0" w:count="267">
+  <w:latentStyles w:defLockedState="0" w:defUIPriority="99" w:defSemiHidden="1" w:defUnhideWhenUsed="1" w:defQFormat="0" w:count="276">
     <w:lsdException w:name="Normal" w:semiHidden="0" w:uiPriority="0" w:unhideWhenUsed="0" w:qFormat="1"/>
     <w:lsdException w:name="heading 1" w:semiHidden="0" w:uiPriority="9" w:unhideWhenUsed="0" w:qFormat="1"/>
     <w:lsdException w:name="heading 2" w:uiPriority="9" w:qFormat="1"/>
@@ -1762,7 +1986,6 @@
     <w:uiPriority w:val="99"/>
     <w:semiHidden/>
     <w:unhideWhenUsed/>
-    <w:qFormat/>
     <w:tblPr>
       <w:tblInd w:w="0" w:type="dxa"/>
       <w:tblCellMar>
@@ -1866,7 +2089,7 @@
 </file>
 
 <file path=word/stylesWithEffects.xml><?xml version="1.0" encoding="utf-8"?>
-<w:styles xmlns:wpc="http://schemas.microsoft.com/office/word/2010/wordprocessingCanvas" xmlns:mo="http://schemas.microsoft.com/office/mac/office/2008/main" xmlns:mc="http://schemas.openxmlformats.org/markup-compatibility/2006" xmlns:mv="urn:schemas-microsoft-com:mac:vml" xmlns:o="urn:schemas-microsoft-com:office:office" xmlns:r="http://schemas.openxmlformats.org/officeDocument/2006/relationships" xmlns:m="http://schemas.openxmlformats.org/officeDocument/2006/math" xmlns:v="urn:schemas-microsoft-com:vml" xmlns:wp14="http://schemas.microsoft.com/office/word/2010/wordprocessingDrawing" xmlns:wp="http://schemas.openxmlformats.org/drawingml/2006/wordprocessingDrawing" xmlns:w10="urn:schemas-microsoft-com:office:word" xmlns:w="http://schemas.openxmlformats.org/wordprocessingml/2006/main" xmlns:w14="http://schemas.microsoft.com/office/word/2010/wordml" xmlns:wpg="http://schemas.microsoft.com/office/word/2010/wordprocessingGroup" xmlns:wpi="http://schemas.microsoft.com/office/word/2010/wordprocessingInk" xmlns:wne="http://schemas.microsoft.com/office/word/2006/wordml" xmlns:wps="http://schemas.microsoft.com/office/word/2010/wordprocessingShape" mc:Ignorable="w14 wp14">
+<w:styles xmlns:wpc="http://schemas.microsoft.com/office/word/2010/wordprocessingCanvas" xmlns:mo="http://schemas.microsoft.com/office/mac/office/2008/main" xmlns:mc="http://schemas.openxmlformats.org/markup-compatibility/2006" xmlns:mv="urn:schemas-microsoft-com:mac:vml" xmlns:o="urn:schemas-microsoft-com:office:office" xmlns:r="http://schemas.openxmlformats.org/officeDocument/2006/relationships" xmlns:m="http://schemas.openxmlformats.org/officeDocument/2006/math" xmlns:v="urn:schemas-microsoft-com:vml" xmlns:wp14="http://schemas.microsoft.com/office/word/2010/wordprocessingDrawing" xmlns:wp="http://schemas.openxmlformats.org/drawingml/2006/wordprocessingDrawing" xmlns:w10="urn:schemas-microsoft-com:office:word" xmlns:w="http://schemas.openxmlformats.org/wordprocessingml/2006/main" xmlns:w14="http://schemas.microsoft.com/office/word/2010/wordml" xmlns:wpg="http://schemas.microsoft.com/office/word/2010/wordprocessingGroup" xmlns:wpi="http://schemas.microsoft.com/office/word/2010/wordprocessingInk" xmlns:wne="http://schemas.microsoft.com/office/word/2006/wordml" xmlns:wps="http://schemas.microsoft.com/office/word/2010/wordprocessingShape" mc:Ignorable="w14 wp14 mv">
   <w:docDefaults>
     <w:rPrDefault>
       <w:rPr>

</xml_diff>